<commit_message>
code clean up | report update
</commit_message>
<xml_diff>
--- a/MS_Lab2/Lab2_Report.docx
+++ b/MS_Lab2/Lab2_Report.docx
@@ -5,11 +5,17 @@
     <w:p>
       <w:pPr>
         <w:pStyle w:val="Default"/>
+        <w:tabs>
+          <w:tab w:val="left" w:pos="2340"/>
+        </w:tabs>
       </w:pPr>
     </w:p>
     <w:p>
       <w:pPr>
         <w:pStyle w:val="Default"/>
+        <w:tabs>
+          <w:tab w:val="left" w:pos="2340"/>
+        </w:tabs>
         <w:spacing w:line="360" w:lineRule="auto"/>
         <w:jc w:val="center"/>
         <w:rPr>
@@ -104,6 +110,9 @@
     <w:p>
       <w:pPr>
         <w:pStyle w:val="Default"/>
+        <w:tabs>
+          <w:tab w:val="left" w:pos="2340"/>
+        </w:tabs>
         <w:spacing w:line="360" w:lineRule="auto"/>
         <w:jc w:val="center"/>
         <w:rPr>
@@ -152,6 +161,9 @@
     <w:p>
       <w:pPr>
         <w:pStyle w:val="Default"/>
+        <w:tabs>
+          <w:tab w:val="left" w:pos="2340"/>
+        </w:tabs>
         <w:spacing w:line="360" w:lineRule="auto"/>
         <w:jc w:val="center"/>
         <w:rPr>
@@ -164,6 +176,9 @@
     <w:p>
       <w:pPr>
         <w:pStyle w:val="Default"/>
+        <w:tabs>
+          <w:tab w:val="left" w:pos="2340"/>
+        </w:tabs>
         <w:spacing w:line="360" w:lineRule="auto"/>
         <w:jc w:val="center"/>
         <w:rPr>
@@ -176,6 +191,9 @@
     <w:p>
       <w:pPr>
         <w:pStyle w:val="Default"/>
+        <w:tabs>
+          <w:tab w:val="left" w:pos="2340"/>
+        </w:tabs>
         <w:spacing w:line="360" w:lineRule="auto"/>
         <w:jc w:val="center"/>
         <w:rPr>
@@ -188,6 +206,9 @@
     <w:p>
       <w:pPr>
         <w:pStyle w:val="Default"/>
+        <w:tabs>
+          <w:tab w:val="left" w:pos="2340"/>
+        </w:tabs>
         <w:spacing w:line="360" w:lineRule="auto"/>
         <w:jc w:val="center"/>
         <w:rPr>
@@ -200,6 +221,9 @@
     <w:p>
       <w:pPr>
         <w:pStyle w:val="Default"/>
+        <w:tabs>
+          <w:tab w:val="left" w:pos="2340"/>
+        </w:tabs>
         <w:spacing w:line="360" w:lineRule="auto"/>
         <w:rPr>
           <w:sz w:val="32"/>
@@ -211,6 +235,9 @@
     <w:p>
       <w:pPr>
         <w:pStyle w:val="Default"/>
+        <w:tabs>
+          <w:tab w:val="left" w:pos="2340"/>
+        </w:tabs>
         <w:jc w:val="center"/>
         <w:rPr>
           <w:sz w:val="28"/>
@@ -248,6 +275,9 @@
     <w:p>
       <w:pPr>
         <w:pStyle w:val="Default"/>
+        <w:tabs>
+          <w:tab w:val="left" w:pos="2340"/>
+        </w:tabs>
         <w:jc w:val="center"/>
         <w:rPr>
           <w:sz w:val="28"/>
@@ -275,6 +305,9 @@
     <w:p>
       <w:pPr>
         <w:pStyle w:val="Default"/>
+        <w:tabs>
+          <w:tab w:val="left" w:pos="2340"/>
+        </w:tabs>
         <w:jc w:val="center"/>
         <w:rPr>
           <w:sz w:val="28"/>
@@ -312,6 +345,9 @@
     <w:p>
       <w:pPr>
         <w:pStyle w:val="Default"/>
+        <w:tabs>
+          <w:tab w:val="left" w:pos="2340"/>
+        </w:tabs>
         <w:jc w:val="center"/>
         <w:rPr>
           <w:sz w:val="28"/>
@@ -341,6 +377,9 @@
     <w:p>
       <w:pPr>
         <w:pStyle w:val="Default"/>
+        <w:tabs>
+          <w:tab w:val="left" w:pos="2340"/>
+        </w:tabs>
         <w:jc w:val="center"/>
         <w:rPr>
           <w:sz w:val="28"/>
@@ -352,6 +391,9 @@
     <w:p>
       <w:pPr>
         <w:pStyle w:val="Default"/>
+        <w:tabs>
+          <w:tab w:val="left" w:pos="2340"/>
+        </w:tabs>
         <w:jc w:val="center"/>
         <w:rPr>
           <w:sz w:val="28"/>
@@ -363,6 +405,9 @@
     <w:p>
       <w:pPr>
         <w:pStyle w:val="Default"/>
+        <w:tabs>
+          <w:tab w:val="left" w:pos="2340"/>
+        </w:tabs>
         <w:jc w:val="center"/>
         <w:rPr>
           <w:sz w:val="28"/>
@@ -374,6 +419,9 @@
     <w:p>
       <w:pPr>
         <w:pStyle w:val="Default"/>
+        <w:tabs>
+          <w:tab w:val="left" w:pos="2340"/>
+        </w:tabs>
         <w:jc w:val="center"/>
         <w:rPr>
           <w:sz w:val="28"/>
@@ -385,6 +433,9 @@
     <w:p>
       <w:pPr>
         <w:pStyle w:val="Default"/>
+        <w:tabs>
+          <w:tab w:val="left" w:pos="2340"/>
+        </w:tabs>
         <w:jc w:val="center"/>
         <w:rPr>
           <w:sz w:val="28"/>
@@ -396,6 +447,9 @@
     <w:p>
       <w:pPr>
         <w:pStyle w:val="Default"/>
+        <w:tabs>
+          <w:tab w:val="left" w:pos="2340"/>
+        </w:tabs>
         <w:jc w:val="center"/>
         <w:rPr>
           <w:sz w:val="28"/>
@@ -407,6 +461,9 @@
     <w:p>
       <w:pPr>
         <w:pStyle w:val="Default"/>
+        <w:tabs>
+          <w:tab w:val="left" w:pos="2340"/>
+        </w:tabs>
         <w:jc w:val="center"/>
         <w:rPr>
           <w:sz w:val="28"/>
@@ -418,6 +475,9 @@
     <w:p>
       <w:pPr>
         <w:pStyle w:val="Default"/>
+        <w:tabs>
+          <w:tab w:val="left" w:pos="2340"/>
+        </w:tabs>
         <w:jc w:val="center"/>
         <w:rPr>
           <w:sz w:val="28"/>
@@ -429,6 +489,9 @@
     <w:p>
       <w:pPr>
         <w:pStyle w:val="Default"/>
+        <w:tabs>
+          <w:tab w:val="left" w:pos="2340"/>
+        </w:tabs>
         <w:jc w:val="center"/>
         <w:rPr>
           <w:sz w:val="28"/>
@@ -440,6 +503,9 @@
     <w:p>
       <w:pPr>
         <w:pStyle w:val="Default"/>
+        <w:tabs>
+          <w:tab w:val="left" w:pos="2340"/>
+        </w:tabs>
         <w:jc w:val="center"/>
         <w:rPr>
           <w:sz w:val="28"/>
@@ -451,6 +517,9 @@
     <w:p>
       <w:pPr>
         <w:pStyle w:val="Default"/>
+        <w:tabs>
+          <w:tab w:val="left" w:pos="2340"/>
+        </w:tabs>
         <w:jc w:val="right"/>
         <w:rPr>
           <w:sz w:val="28"/>
@@ -480,6 +549,9 @@
     <w:p>
       <w:pPr>
         <w:pStyle w:val="Default"/>
+        <w:tabs>
+          <w:tab w:val="left" w:pos="2340"/>
+        </w:tabs>
         <w:jc w:val="right"/>
         <w:rPr>
           <w:sz w:val="28"/>
@@ -541,6 +613,9 @@
     <w:p>
       <w:pPr>
         <w:pStyle w:val="Default"/>
+        <w:tabs>
+          <w:tab w:val="left" w:pos="2340"/>
+        </w:tabs>
         <w:jc w:val="right"/>
         <w:rPr>
           <w:sz w:val="28"/>
@@ -568,6 +643,9 @@
     <w:p>
       <w:pPr>
         <w:pStyle w:val="Default"/>
+        <w:tabs>
+          <w:tab w:val="left" w:pos="2340"/>
+        </w:tabs>
         <w:jc w:val="right"/>
         <w:rPr>
           <w:sz w:val="28"/>
@@ -579,6 +657,9 @@
     <w:p>
       <w:pPr>
         <w:pStyle w:val="Default"/>
+        <w:tabs>
+          <w:tab w:val="left" w:pos="2340"/>
+        </w:tabs>
         <w:jc w:val="right"/>
         <w:rPr>
           <w:sz w:val="28"/>
@@ -590,6 +671,9 @@
     <w:p>
       <w:pPr>
         <w:pStyle w:val="Default"/>
+        <w:tabs>
+          <w:tab w:val="left" w:pos="2340"/>
+        </w:tabs>
         <w:jc w:val="right"/>
         <w:rPr>
           <w:sz w:val="28"/>
@@ -601,6 +685,9 @@
     <w:p>
       <w:pPr>
         <w:pStyle w:val="Default"/>
+        <w:tabs>
+          <w:tab w:val="left" w:pos="2340"/>
+        </w:tabs>
         <w:jc w:val="right"/>
         <w:rPr>
           <w:sz w:val="28"/>
@@ -612,6 +699,9 @@
     <w:p>
       <w:pPr>
         <w:pStyle w:val="Default"/>
+        <w:tabs>
+          <w:tab w:val="left" w:pos="2340"/>
+        </w:tabs>
         <w:jc w:val="right"/>
         <w:rPr>
           <w:sz w:val="28"/>
@@ -623,6 +713,9 @@
     <w:p>
       <w:pPr>
         <w:pStyle w:val="Default"/>
+        <w:tabs>
+          <w:tab w:val="left" w:pos="2340"/>
+        </w:tabs>
         <w:jc w:val="right"/>
         <w:rPr>
           <w:sz w:val="28"/>
@@ -634,6 +727,9 @@
     <w:p>
       <w:pPr>
         <w:pStyle w:val="Default"/>
+        <w:tabs>
+          <w:tab w:val="left" w:pos="2340"/>
+        </w:tabs>
         <w:jc w:val="right"/>
         <w:rPr>
           <w:sz w:val="28"/>
@@ -645,6 +741,9 @@
     <w:p>
       <w:pPr>
         <w:pStyle w:val="Default"/>
+        <w:tabs>
+          <w:tab w:val="left" w:pos="2340"/>
+        </w:tabs>
         <w:jc w:val="right"/>
         <w:rPr>
           <w:sz w:val="28"/>
@@ -656,6 +755,9 @@
     <w:p>
       <w:pPr>
         <w:pStyle w:val="Default"/>
+        <w:tabs>
+          <w:tab w:val="left" w:pos="2340"/>
+        </w:tabs>
         <w:jc w:val="right"/>
         <w:rPr>
           <w:sz w:val="28"/>
@@ -667,6 +769,9 @@
     <w:p>
       <w:pPr>
         <w:pStyle w:val="Default"/>
+        <w:tabs>
+          <w:tab w:val="left" w:pos="2340"/>
+        </w:tabs>
         <w:rPr>
           <w:sz w:val="28"/>
           <w:szCs w:val="28"/>
@@ -677,6 +782,9 @@
     <w:p>
       <w:pPr>
         <w:pStyle w:val="Default"/>
+        <w:tabs>
+          <w:tab w:val="left" w:pos="2340"/>
+        </w:tabs>
         <w:jc w:val="center"/>
         <w:rPr>
           <w:sz w:val="28"/>
@@ -687,13 +795,20 @@
     </w:p>
     <w:p>
       <w:pPr>
+        <w:tabs>
+          <w:tab w:val="left" w:pos="2340"/>
+        </w:tabs>
         <w:jc w:val="center"/>
         <w:rPr>
-          <w:lang w:val="uk-UA"/>
-        </w:rPr>
-      </w:pPr>
-      <w:r>
-        <w:rPr>
+          <w:rFonts w:ascii="Times New Roman" w:hAnsi="Times New Roman" w:cs="Times New Roman"/>
+          <w:sz w:val="28"/>
+          <w:szCs w:val="28"/>
+          <w:lang w:val="uk-UA"/>
+        </w:rPr>
+      </w:pPr>
+      <w:r>
+        <w:rPr>
+          <w:rFonts w:ascii="Times New Roman" w:hAnsi="Times New Roman" w:cs="Times New Roman"/>
           <w:sz w:val="28"/>
           <w:szCs w:val="28"/>
         </w:rPr>
@@ -701,11 +816,3327 @@
       </w:r>
       <w:r>
         <w:rPr>
+          <w:rFonts w:ascii="Times New Roman" w:hAnsi="Times New Roman" w:cs="Times New Roman"/>
           <w:sz w:val="28"/>
           <w:szCs w:val="28"/>
           <w:lang w:val="uk-UA"/>
         </w:rPr>
         <w:t>3</w:t>
+      </w:r>
+    </w:p>
+    <w:p>
+      <w:pPr>
+        <w:pStyle w:val="Default"/>
+        <w:spacing w:line="276" w:lineRule="auto"/>
+        <w:rPr>
+          <w:sz w:val="28"/>
+          <w:szCs w:val="28"/>
+          <w:lang w:val="ru-RU"/>
+        </w:rPr>
+      </w:pPr>
+      <w:r>
+        <w:rPr>
+          <w:b/>
+          <w:bCs/>
+          <w:sz w:val="28"/>
+          <w:szCs w:val="28"/>
+          <w:lang w:val="ru-RU"/>
+        </w:rPr>
+        <w:lastRenderedPageBreak/>
+        <w:t xml:space="preserve">Постановка </w:t>
+      </w:r>
+      <w:proofErr w:type="spellStart"/>
+      <w:r>
+        <w:rPr>
+          <w:b/>
+          <w:bCs/>
+          <w:sz w:val="28"/>
+          <w:szCs w:val="28"/>
+          <w:lang w:val="ru-RU"/>
+        </w:rPr>
+        <w:t>задачі</w:t>
+      </w:r>
+      <w:proofErr w:type="spellEnd"/>
+      <w:r>
+        <w:rPr>
+          <w:b/>
+          <w:bCs/>
+          <w:sz w:val="28"/>
+          <w:szCs w:val="28"/>
+          <w:lang w:val="ru-RU"/>
+        </w:rPr>
+        <w:t xml:space="preserve"> </w:t>
+      </w:r>
+    </w:p>
+    <w:p>
+      <w:pPr>
+        <w:pStyle w:val="Default"/>
+        <w:spacing w:line="276" w:lineRule="auto"/>
+        <w:rPr>
+          <w:sz w:val="28"/>
+          <w:szCs w:val="28"/>
+          <w:lang w:val="ru-RU"/>
+        </w:rPr>
+      </w:pPr>
+      <w:proofErr w:type="spellStart"/>
+      <w:r>
+        <w:rPr>
+          <w:i/>
+          <w:iCs/>
+          <w:sz w:val="28"/>
+          <w:szCs w:val="28"/>
+          <w:lang w:val="ru-RU"/>
+        </w:rPr>
+        <w:t>Завдання</w:t>
+      </w:r>
+      <w:proofErr w:type="spellEnd"/>
+      <w:r>
+        <w:rPr>
+          <w:i/>
+          <w:iCs/>
+          <w:sz w:val="28"/>
+          <w:szCs w:val="28"/>
+          <w:lang w:val="ru-RU"/>
+        </w:rPr>
+        <w:t xml:space="preserve">: на </w:t>
+      </w:r>
+      <w:proofErr w:type="spellStart"/>
+      <w:r>
+        <w:rPr>
+          <w:i/>
+          <w:iCs/>
+          <w:sz w:val="28"/>
+          <w:szCs w:val="28"/>
+          <w:lang w:val="ru-RU"/>
+        </w:rPr>
+        <w:t>вхід</w:t>
+      </w:r>
+      <w:proofErr w:type="spellEnd"/>
+      <w:r>
+        <w:rPr>
+          <w:i/>
+          <w:iCs/>
+          <w:sz w:val="28"/>
+          <w:szCs w:val="28"/>
+          <w:lang w:val="ru-RU"/>
+        </w:rPr>
+        <w:t xml:space="preserve"> </w:t>
+      </w:r>
+      <w:proofErr w:type="spellStart"/>
+      <w:r>
+        <w:rPr>
+          <w:i/>
+          <w:iCs/>
+          <w:sz w:val="28"/>
+          <w:szCs w:val="28"/>
+          <w:lang w:val="ru-RU"/>
+        </w:rPr>
+        <w:t>отримуємо</w:t>
+      </w:r>
+      <w:proofErr w:type="spellEnd"/>
+      <w:r>
+        <w:rPr>
+          <w:i/>
+          <w:iCs/>
+          <w:sz w:val="28"/>
+          <w:szCs w:val="28"/>
+          <w:lang w:val="ru-RU"/>
+        </w:rPr>
+        <w:t xml:space="preserve"> два </w:t>
+      </w:r>
+      <w:proofErr w:type="spellStart"/>
+      <w:r>
+        <w:rPr>
+          <w:i/>
+          <w:iCs/>
+          <w:sz w:val="28"/>
+          <w:szCs w:val="28"/>
+          <w:lang w:val="ru-RU"/>
+        </w:rPr>
+        <w:t>зображення</w:t>
+      </w:r>
+      <w:proofErr w:type="spellEnd"/>
+      <w:r>
+        <w:rPr>
+          <w:i/>
+          <w:iCs/>
+          <w:sz w:val="28"/>
+          <w:szCs w:val="28"/>
+          <w:lang w:val="ru-RU"/>
+        </w:rPr>
+        <w:t xml:space="preserve"> </w:t>
+      </w:r>
+      <w:r>
+        <w:rPr>
+          <w:b/>
+          <w:i/>
+          <w:iCs/>
+          <w:sz w:val="28"/>
+          <w:szCs w:val="28"/>
+          <w:lang w:val="ru-RU"/>
+        </w:rPr>
+        <w:t>Х</w:t>
+      </w:r>
+      <w:r>
+        <w:rPr>
+          <w:i/>
+          <w:iCs/>
+          <w:sz w:val="28"/>
+          <w:szCs w:val="28"/>
+          <w:lang w:val="ru-RU"/>
+        </w:rPr>
+        <w:t xml:space="preserve"> та </w:t>
+      </w:r>
+      <w:proofErr w:type="gramStart"/>
+      <w:r>
+        <w:rPr>
+          <w:b/>
+          <w:i/>
+          <w:iCs/>
+          <w:sz w:val="28"/>
+          <w:szCs w:val="28"/>
+          <w:lang w:val="ru-RU"/>
+        </w:rPr>
+        <w:t>У</w:t>
+      </w:r>
+      <w:proofErr w:type="gramEnd"/>
+      <w:r>
+        <w:rPr>
+          <w:i/>
+          <w:iCs/>
+          <w:sz w:val="28"/>
+          <w:szCs w:val="28"/>
+          <w:lang w:val="ru-RU"/>
+        </w:rPr>
+        <w:t xml:space="preserve">, з них </w:t>
+      </w:r>
+      <w:proofErr w:type="spellStart"/>
+      <w:r>
+        <w:rPr>
+          <w:i/>
+          <w:iCs/>
+          <w:sz w:val="28"/>
+          <w:szCs w:val="28"/>
+          <w:lang w:val="ru-RU"/>
+        </w:rPr>
+        <w:t>маємо</w:t>
+      </w:r>
+      <w:proofErr w:type="spellEnd"/>
+      <w:r>
+        <w:rPr>
+          <w:i/>
+          <w:iCs/>
+          <w:sz w:val="28"/>
+          <w:szCs w:val="28"/>
+          <w:lang w:val="ru-RU"/>
+        </w:rPr>
+        <w:t xml:space="preserve"> за </w:t>
+      </w:r>
+      <w:proofErr w:type="spellStart"/>
+      <w:r>
+        <w:rPr>
+          <w:i/>
+          <w:iCs/>
+          <w:sz w:val="28"/>
+          <w:szCs w:val="28"/>
+          <w:lang w:val="ru-RU"/>
+        </w:rPr>
+        <w:t>допомогою</w:t>
+      </w:r>
+      <w:proofErr w:type="spellEnd"/>
+      <w:r>
+        <w:rPr>
+          <w:i/>
+          <w:iCs/>
+          <w:sz w:val="28"/>
+          <w:szCs w:val="28"/>
+          <w:lang w:val="ru-RU"/>
+        </w:rPr>
+        <w:t xml:space="preserve"> </w:t>
+      </w:r>
+      <w:proofErr w:type="spellStart"/>
+      <w:r>
+        <w:rPr>
+          <w:i/>
+          <w:iCs/>
+          <w:sz w:val="28"/>
+          <w:szCs w:val="28"/>
+          <w:lang w:val="ru-RU"/>
+        </w:rPr>
+        <w:t>двох</w:t>
+      </w:r>
+      <w:proofErr w:type="spellEnd"/>
+      <w:r>
+        <w:rPr>
+          <w:i/>
+          <w:iCs/>
+          <w:sz w:val="28"/>
+          <w:szCs w:val="28"/>
+          <w:lang w:val="ru-RU"/>
+        </w:rPr>
+        <w:t xml:space="preserve"> </w:t>
+      </w:r>
+      <w:proofErr w:type="spellStart"/>
+      <w:r>
+        <w:rPr>
+          <w:i/>
+          <w:iCs/>
+          <w:sz w:val="28"/>
+          <w:szCs w:val="28"/>
+          <w:lang w:val="ru-RU"/>
+        </w:rPr>
+        <w:t>методів</w:t>
+      </w:r>
+      <w:proofErr w:type="spellEnd"/>
+      <w:r>
+        <w:rPr>
+          <w:i/>
+          <w:iCs/>
+          <w:sz w:val="28"/>
+          <w:szCs w:val="28"/>
+          <w:lang w:val="ru-RU"/>
+        </w:rPr>
+        <w:t xml:space="preserve"> </w:t>
+      </w:r>
+      <w:proofErr w:type="spellStart"/>
+      <w:r>
+        <w:rPr>
+          <w:i/>
+          <w:iCs/>
+          <w:sz w:val="28"/>
+          <w:szCs w:val="28"/>
+          <w:lang w:val="ru-RU"/>
+        </w:rPr>
+        <w:t>знайти</w:t>
+      </w:r>
+      <w:proofErr w:type="spellEnd"/>
+      <w:r>
+        <w:rPr>
+          <w:i/>
+          <w:iCs/>
+          <w:sz w:val="28"/>
+          <w:szCs w:val="28"/>
+          <w:lang w:val="ru-RU"/>
+        </w:rPr>
+        <w:t xml:space="preserve"> </w:t>
+      </w:r>
+      <w:proofErr w:type="spellStart"/>
+      <w:r>
+        <w:rPr>
+          <w:i/>
+          <w:iCs/>
+          <w:sz w:val="28"/>
+          <w:szCs w:val="28"/>
+          <w:lang w:val="ru-RU"/>
+        </w:rPr>
+        <w:t>оператори</w:t>
+      </w:r>
+      <w:proofErr w:type="spellEnd"/>
+      <w:r>
+        <w:rPr>
+          <w:i/>
+          <w:iCs/>
+          <w:sz w:val="28"/>
+          <w:szCs w:val="28"/>
+          <w:lang w:val="ru-RU"/>
+        </w:rPr>
+        <w:t xml:space="preserve"> </w:t>
+      </w:r>
+      <w:proofErr w:type="spellStart"/>
+      <w:r>
+        <w:rPr>
+          <w:i/>
+          <w:iCs/>
+          <w:sz w:val="28"/>
+          <w:szCs w:val="28"/>
+          <w:lang w:val="ru-RU"/>
+        </w:rPr>
+        <w:t>перетворення</w:t>
+      </w:r>
+      <w:proofErr w:type="spellEnd"/>
+      <w:r>
+        <w:rPr>
+          <w:i/>
+          <w:iCs/>
+          <w:sz w:val="28"/>
+          <w:szCs w:val="28"/>
+          <w:lang w:val="ru-RU"/>
+        </w:rPr>
+        <w:t xml:space="preserve"> одного </w:t>
+      </w:r>
+      <w:proofErr w:type="spellStart"/>
+      <w:r>
+        <w:rPr>
+          <w:i/>
+          <w:iCs/>
+          <w:sz w:val="28"/>
+          <w:szCs w:val="28"/>
+          <w:lang w:val="ru-RU"/>
+        </w:rPr>
+        <w:t>зображення</w:t>
+      </w:r>
+      <w:proofErr w:type="spellEnd"/>
+      <w:r>
+        <w:rPr>
+          <w:i/>
+          <w:iCs/>
+          <w:sz w:val="28"/>
+          <w:szCs w:val="28"/>
+          <w:lang w:val="ru-RU"/>
+        </w:rPr>
+        <w:t xml:space="preserve"> на </w:t>
+      </w:r>
+      <w:proofErr w:type="spellStart"/>
+      <w:r>
+        <w:rPr>
+          <w:i/>
+          <w:iCs/>
+          <w:sz w:val="28"/>
+          <w:szCs w:val="28"/>
+          <w:lang w:val="ru-RU"/>
+        </w:rPr>
+        <w:t>інше</w:t>
+      </w:r>
+      <w:proofErr w:type="spellEnd"/>
+      <w:r>
+        <w:rPr>
+          <w:i/>
+          <w:iCs/>
+          <w:sz w:val="28"/>
+          <w:szCs w:val="28"/>
+          <w:lang w:val="ru-RU"/>
+        </w:rPr>
+        <w:t xml:space="preserve">, </w:t>
+      </w:r>
+      <w:proofErr w:type="spellStart"/>
+      <w:r>
+        <w:rPr>
+          <w:i/>
+          <w:iCs/>
+          <w:sz w:val="28"/>
+          <w:szCs w:val="28"/>
+          <w:lang w:val="ru-RU"/>
+        </w:rPr>
+        <w:t>застосувати</w:t>
+      </w:r>
+      <w:proofErr w:type="spellEnd"/>
+      <w:r>
+        <w:rPr>
+          <w:i/>
+          <w:iCs/>
+          <w:sz w:val="28"/>
+          <w:szCs w:val="28"/>
+          <w:lang w:val="ru-RU"/>
+        </w:rPr>
+        <w:t xml:space="preserve"> </w:t>
+      </w:r>
+      <w:proofErr w:type="spellStart"/>
+      <w:r>
+        <w:rPr>
+          <w:i/>
+          <w:iCs/>
+          <w:sz w:val="28"/>
+          <w:szCs w:val="28"/>
+          <w:lang w:val="ru-RU"/>
+        </w:rPr>
+        <w:t>їх</w:t>
+      </w:r>
+      <w:proofErr w:type="spellEnd"/>
+      <w:r>
+        <w:rPr>
+          <w:i/>
+          <w:iCs/>
+          <w:sz w:val="28"/>
+          <w:szCs w:val="28"/>
+          <w:lang w:val="ru-RU"/>
+        </w:rPr>
+        <w:t xml:space="preserve"> та </w:t>
+      </w:r>
+      <w:proofErr w:type="spellStart"/>
+      <w:r>
+        <w:rPr>
+          <w:i/>
+          <w:iCs/>
+          <w:sz w:val="28"/>
+          <w:szCs w:val="28"/>
+          <w:lang w:val="ru-RU"/>
+        </w:rPr>
+        <w:t>вивести</w:t>
+      </w:r>
+      <w:proofErr w:type="spellEnd"/>
+      <w:r>
+        <w:rPr>
+          <w:i/>
+          <w:iCs/>
+          <w:sz w:val="28"/>
+          <w:szCs w:val="28"/>
+          <w:lang w:val="ru-RU"/>
+        </w:rPr>
+        <w:t xml:space="preserve"> </w:t>
+      </w:r>
+      <w:proofErr w:type="spellStart"/>
+      <w:r>
+        <w:rPr>
+          <w:i/>
+          <w:iCs/>
+          <w:sz w:val="28"/>
+          <w:szCs w:val="28"/>
+          <w:lang w:val="ru-RU"/>
+        </w:rPr>
+        <w:t>отримані</w:t>
+      </w:r>
+      <w:proofErr w:type="spellEnd"/>
+      <w:r>
+        <w:rPr>
+          <w:i/>
+          <w:iCs/>
+          <w:sz w:val="28"/>
+          <w:szCs w:val="28"/>
+          <w:lang w:val="ru-RU"/>
+        </w:rPr>
+        <w:t xml:space="preserve"> </w:t>
+      </w:r>
+      <w:proofErr w:type="spellStart"/>
+      <w:r>
+        <w:rPr>
+          <w:i/>
+          <w:iCs/>
+          <w:sz w:val="28"/>
+          <w:szCs w:val="28"/>
+          <w:lang w:val="ru-RU"/>
+        </w:rPr>
+        <w:t>зображення</w:t>
+      </w:r>
+      <w:proofErr w:type="spellEnd"/>
+      <w:r>
+        <w:rPr>
+          <w:i/>
+          <w:iCs/>
+          <w:sz w:val="28"/>
+          <w:szCs w:val="28"/>
+          <w:lang w:val="ru-RU"/>
+        </w:rPr>
+        <w:t xml:space="preserve">. </w:t>
+      </w:r>
+      <w:proofErr w:type="spellStart"/>
+      <w:r>
+        <w:rPr>
+          <w:sz w:val="28"/>
+          <w:szCs w:val="28"/>
+          <w:lang w:val="ru-RU"/>
+        </w:rPr>
+        <w:t>Матриця</w:t>
+      </w:r>
+      <w:proofErr w:type="spellEnd"/>
+      <w:r>
+        <w:rPr>
+          <w:sz w:val="28"/>
+          <w:szCs w:val="28"/>
+          <w:lang w:val="ru-RU"/>
+        </w:rPr>
+        <w:t xml:space="preserve"> </w:t>
+      </w:r>
+      <w:r>
+        <w:rPr>
+          <w:b/>
+          <w:i/>
+          <w:sz w:val="28"/>
+          <w:szCs w:val="28"/>
+        </w:rPr>
+        <w:t>X</w:t>
+      </w:r>
+      <w:r>
+        <w:rPr>
+          <w:sz w:val="28"/>
+          <w:szCs w:val="28"/>
+          <w:lang w:val="ru-RU"/>
+        </w:rPr>
+        <w:t xml:space="preserve"> - </w:t>
+      </w:r>
+      <w:proofErr w:type="spellStart"/>
+      <w:r>
+        <w:rPr>
+          <w:sz w:val="28"/>
+          <w:szCs w:val="28"/>
+          <w:lang w:val="ru-RU"/>
+        </w:rPr>
+        <w:t>двовимірне</w:t>
+      </w:r>
+      <w:proofErr w:type="spellEnd"/>
+      <w:r>
+        <w:rPr>
+          <w:sz w:val="28"/>
+          <w:szCs w:val="28"/>
+          <w:lang w:val="ru-RU"/>
+        </w:rPr>
+        <w:t xml:space="preserve"> </w:t>
+      </w:r>
+      <w:proofErr w:type="spellStart"/>
+      <w:r>
+        <w:rPr>
+          <w:sz w:val="28"/>
+          <w:szCs w:val="28"/>
+          <w:lang w:val="ru-RU"/>
+        </w:rPr>
+        <w:t>вхідне</w:t>
+      </w:r>
+      <w:proofErr w:type="spellEnd"/>
+      <w:r>
+        <w:rPr>
+          <w:sz w:val="28"/>
+          <w:szCs w:val="28"/>
+          <w:lang w:val="ru-RU"/>
+        </w:rPr>
+        <w:t xml:space="preserve"> </w:t>
+      </w:r>
+      <w:proofErr w:type="spellStart"/>
+      <w:r>
+        <w:rPr>
+          <w:sz w:val="28"/>
+          <w:szCs w:val="28"/>
+          <w:lang w:val="ru-RU"/>
+        </w:rPr>
+        <w:t>зображення</w:t>
+      </w:r>
+      <w:proofErr w:type="spellEnd"/>
+      <w:r>
+        <w:rPr>
+          <w:sz w:val="28"/>
+          <w:szCs w:val="28"/>
+          <w:lang w:val="ru-RU"/>
+        </w:rPr>
+        <w:t xml:space="preserve">, </w:t>
+      </w:r>
+      <w:proofErr w:type="spellStart"/>
+      <w:r>
+        <w:rPr>
+          <w:sz w:val="28"/>
+          <w:szCs w:val="28"/>
+          <w:lang w:val="ru-RU"/>
+        </w:rPr>
+        <w:t>матриця</w:t>
+      </w:r>
+      <w:proofErr w:type="spellEnd"/>
+      <w:r>
+        <w:rPr>
+          <w:sz w:val="28"/>
+          <w:szCs w:val="28"/>
+          <w:lang w:val="ru-RU"/>
+        </w:rPr>
+        <w:t xml:space="preserve"> </w:t>
+      </w:r>
+      <w:r>
+        <w:rPr>
+          <w:b/>
+          <w:i/>
+          <w:sz w:val="28"/>
+          <w:szCs w:val="28"/>
+        </w:rPr>
+        <w:t>Y</w:t>
+      </w:r>
+      <w:r>
+        <w:rPr>
+          <w:sz w:val="28"/>
+          <w:szCs w:val="28"/>
+          <w:lang w:val="ru-RU"/>
+        </w:rPr>
+        <w:t xml:space="preserve"> – </w:t>
+      </w:r>
+      <w:proofErr w:type="spellStart"/>
+      <w:r>
+        <w:rPr>
+          <w:sz w:val="28"/>
+          <w:szCs w:val="28"/>
+          <w:lang w:val="ru-RU"/>
+        </w:rPr>
+        <w:t>вихідне</w:t>
+      </w:r>
+      <w:proofErr w:type="spellEnd"/>
+      <w:r>
+        <w:rPr>
+          <w:sz w:val="28"/>
+          <w:szCs w:val="28"/>
+          <w:lang w:val="ru-RU"/>
+        </w:rPr>
+        <w:t xml:space="preserve"> </w:t>
+      </w:r>
+      <w:proofErr w:type="spellStart"/>
+      <w:r>
+        <w:rPr>
+          <w:sz w:val="28"/>
+          <w:szCs w:val="28"/>
+          <w:lang w:val="ru-RU"/>
+        </w:rPr>
+        <w:t>зображення</w:t>
+      </w:r>
+      <w:proofErr w:type="spellEnd"/>
+      <w:r>
+        <w:rPr>
+          <w:sz w:val="28"/>
+          <w:szCs w:val="28"/>
+          <w:lang w:val="ru-RU"/>
+        </w:rPr>
+        <w:t xml:space="preserve">. </w:t>
+      </w:r>
+      <w:proofErr w:type="spellStart"/>
+      <w:r>
+        <w:rPr>
+          <w:sz w:val="28"/>
+          <w:szCs w:val="28"/>
+          <w:lang w:val="ru-RU"/>
+        </w:rPr>
+        <w:t>Потрібно</w:t>
+      </w:r>
+      <w:proofErr w:type="spellEnd"/>
+      <w:r>
+        <w:rPr>
+          <w:sz w:val="28"/>
+          <w:szCs w:val="28"/>
+          <w:lang w:val="ru-RU"/>
+        </w:rPr>
+        <w:t xml:space="preserve"> </w:t>
+      </w:r>
+      <w:proofErr w:type="spellStart"/>
+      <w:r>
+        <w:rPr>
+          <w:sz w:val="28"/>
+          <w:szCs w:val="28"/>
+          <w:lang w:val="ru-RU"/>
+        </w:rPr>
+        <w:t>побудувати</w:t>
+      </w:r>
+      <w:proofErr w:type="spellEnd"/>
+      <w:r>
+        <w:rPr>
+          <w:sz w:val="28"/>
+          <w:szCs w:val="28"/>
+          <w:lang w:val="ru-RU"/>
+        </w:rPr>
+        <w:t xml:space="preserve"> </w:t>
+      </w:r>
+      <w:proofErr w:type="spellStart"/>
+      <w:r>
+        <w:rPr>
+          <w:sz w:val="28"/>
+          <w:szCs w:val="28"/>
+          <w:lang w:val="ru-RU"/>
+        </w:rPr>
+        <w:t>лінійний</w:t>
+      </w:r>
+      <w:proofErr w:type="spellEnd"/>
+      <w:r>
+        <w:rPr>
+          <w:sz w:val="28"/>
+          <w:szCs w:val="28"/>
+          <w:lang w:val="ru-RU"/>
+        </w:rPr>
+        <w:t xml:space="preserve"> оператор </w:t>
+      </w:r>
+      <w:proofErr w:type="spellStart"/>
+      <w:r>
+        <w:rPr>
+          <w:sz w:val="28"/>
+          <w:szCs w:val="28"/>
+          <w:lang w:val="ru-RU"/>
+        </w:rPr>
+        <w:t>перетворення</w:t>
+      </w:r>
+      <w:proofErr w:type="spellEnd"/>
+      <w:r>
+        <w:rPr>
+          <w:sz w:val="28"/>
+          <w:szCs w:val="28"/>
+          <w:lang w:val="ru-RU"/>
+        </w:rPr>
+        <w:t xml:space="preserve"> </w:t>
+      </w:r>
+      <w:proofErr w:type="spellStart"/>
+      <w:r>
+        <w:rPr>
+          <w:sz w:val="28"/>
+          <w:szCs w:val="28"/>
+          <w:lang w:val="ru-RU"/>
+        </w:rPr>
+        <w:t>вхідного</w:t>
+      </w:r>
+      <w:proofErr w:type="spellEnd"/>
+      <w:r>
+        <w:rPr>
+          <w:sz w:val="28"/>
+          <w:szCs w:val="28"/>
+          <w:lang w:val="ru-RU"/>
+        </w:rPr>
+        <w:t xml:space="preserve"> сигналу </w:t>
+      </w:r>
+      <w:r>
+        <w:rPr>
+          <w:b/>
+          <w:i/>
+          <w:sz w:val="28"/>
+          <w:szCs w:val="28"/>
+        </w:rPr>
+        <w:t>X</w:t>
+      </w:r>
+      <w:r>
+        <w:rPr>
+          <w:sz w:val="28"/>
+          <w:szCs w:val="28"/>
+          <w:lang w:val="ru-RU"/>
+        </w:rPr>
+        <w:t xml:space="preserve"> у </w:t>
+      </w:r>
+      <w:proofErr w:type="spellStart"/>
+      <w:r>
+        <w:rPr>
+          <w:sz w:val="28"/>
+          <w:szCs w:val="28"/>
+          <w:lang w:val="ru-RU"/>
+        </w:rPr>
+        <w:t>вихідний</w:t>
+      </w:r>
+      <w:proofErr w:type="spellEnd"/>
+      <w:r>
+        <w:rPr>
+          <w:sz w:val="28"/>
+          <w:szCs w:val="28"/>
+          <w:lang w:val="ru-RU"/>
+        </w:rPr>
+        <w:t xml:space="preserve"> сигнал </w:t>
+      </w:r>
+      <w:r>
+        <w:rPr>
+          <w:b/>
+          <w:i/>
+          <w:sz w:val="28"/>
+          <w:szCs w:val="28"/>
+        </w:rPr>
+        <w:t>Y</w:t>
+      </w:r>
+      <w:r>
+        <w:rPr>
+          <w:sz w:val="28"/>
+          <w:szCs w:val="28"/>
+          <w:lang w:val="ru-RU"/>
+        </w:rPr>
+        <w:t xml:space="preserve"> за </w:t>
+      </w:r>
+      <w:proofErr w:type="spellStart"/>
+      <w:r>
+        <w:rPr>
+          <w:sz w:val="28"/>
+          <w:szCs w:val="28"/>
+          <w:lang w:val="ru-RU"/>
+        </w:rPr>
+        <w:t>допомогою</w:t>
+      </w:r>
+      <w:proofErr w:type="spellEnd"/>
+      <w:r>
+        <w:rPr>
+          <w:sz w:val="28"/>
+          <w:szCs w:val="28"/>
+          <w:lang w:val="ru-RU"/>
+        </w:rPr>
+        <w:t xml:space="preserve"> </w:t>
+      </w:r>
+      <w:proofErr w:type="spellStart"/>
+      <w:r>
+        <w:rPr>
+          <w:sz w:val="28"/>
+          <w:szCs w:val="28"/>
+          <w:lang w:val="ru-RU"/>
+        </w:rPr>
+        <w:t>формули</w:t>
+      </w:r>
+      <w:proofErr w:type="spellEnd"/>
+      <w:r>
+        <w:rPr>
+          <w:sz w:val="28"/>
+          <w:szCs w:val="28"/>
+          <w:lang w:val="ru-RU"/>
+        </w:rPr>
+        <w:t xml:space="preserve">: </w:t>
+      </w:r>
+    </w:p>
+    <w:p>
+      <w:pPr>
+        <w:tabs>
+          <w:tab w:val="left" w:pos="2340"/>
+        </w:tabs>
+        <w:spacing w:line="276" w:lineRule="auto"/>
+        <w:rPr>
+          <w:rFonts w:ascii="Times New Roman" w:hAnsi="Times New Roman" w:cs="Times New Roman"/>
+          <w:i/>
+          <w:sz w:val="28"/>
+          <w:szCs w:val="28"/>
+        </w:rPr>
+      </w:pPr>
+      <m:oMathPara>
+        <m:oMath>
+          <m:r>
+            <w:rPr>
+              <w:rFonts w:ascii="Cambria Math" w:hAnsi="Cambria Math" w:cs="Times New Roman"/>
+              <w:sz w:val="28"/>
+              <w:szCs w:val="28"/>
+            </w:rPr>
+            <m:t>A=</m:t>
+          </m:r>
+          <m:r>
+            <w:rPr>
+              <w:rFonts w:ascii="Cambria Math" w:hAnsi="Cambria Math" w:cs="Times New Roman"/>
+              <w:sz w:val="28"/>
+              <w:szCs w:val="28"/>
+            </w:rPr>
+            <m:t>Y</m:t>
+          </m:r>
+          <m:sSup>
+            <m:sSupPr>
+              <m:ctrlPr>
+                <w:rPr>
+                  <w:rFonts w:ascii="Cambria Math" w:hAnsi="Cambria Math" w:cs="Times New Roman"/>
+                  <w:i/>
+                  <w:sz w:val="28"/>
+                  <w:szCs w:val="28"/>
+                </w:rPr>
+              </m:ctrlPr>
+            </m:sSupPr>
+            <m:e>
+              <m:r>
+                <w:rPr>
+                  <w:rFonts w:ascii="Cambria Math" w:hAnsi="Cambria Math" w:cs="Times New Roman"/>
+                  <w:sz w:val="28"/>
+                  <w:szCs w:val="28"/>
+                </w:rPr>
+                <m:t>X</m:t>
+              </m:r>
+            </m:e>
+            <m:sup>
+              <m:r>
+                <w:rPr>
+                  <w:rFonts w:ascii="Cambria Math" w:hAnsi="Cambria Math" w:cs="Times New Roman"/>
+                  <w:sz w:val="28"/>
+                  <w:szCs w:val="28"/>
+                </w:rPr>
+                <m:t>+</m:t>
+              </m:r>
+            </m:sup>
+          </m:sSup>
+          <m:r>
+            <w:rPr>
+              <w:rFonts w:ascii="Cambria Math" w:hAnsi="Cambria Math" w:cs="Times New Roman"/>
+              <w:sz w:val="28"/>
+              <w:szCs w:val="28"/>
+            </w:rPr>
+            <m:t>+V</m:t>
+          </m:r>
+          <m:sSup>
+            <m:sSupPr>
+              <m:ctrlPr>
+                <w:rPr>
+                  <w:rFonts w:ascii="Cambria Math" w:hAnsi="Cambria Math" w:cs="Times New Roman"/>
+                  <w:i/>
+                  <w:sz w:val="28"/>
+                  <w:szCs w:val="28"/>
+                </w:rPr>
+              </m:ctrlPr>
+            </m:sSupPr>
+            <m:e>
+              <m:r>
+                <w:rPr>
+                  <w:rFonts w:ascii="Cambria Math" w:hAnsi="Cambria Math" w:cs="Times New Roman"/>
+                  <w:sz w:val="28"/>
+                  <w:szCs w:val="28"/>
+                </w:rPr>
+                <m:t>Z</m:t>
+              </m:r>
+            </m:e>
+            <m:sup>
+              <m:r>
+                <w:rPr>
+                  <w:rFonts w:ascii="Cambria Math" w:hAnsi="Cambria Math" w:cs="Times New Roman"/>
+                  <w:sz w:val="28"/>
+                  <w:szCs w:val="28"/>
+                </w:rPr>
+                <m:t>T</m:t>
+              </m:r>
+            </m:sup>
+          </m:sSup>
+          <m:r>
+            <w:rPr>
+              <w:rFonts w:ascii="Cambria Math" w:hAnsi="Cambria Math" w:cs="Times New Roman"/>
+              <w:sz w:val="28"/>
+              <w:szCs w:val="28"/>
+            </w:rPr>
+            <m:t>(</m:t>
+          </m:r>
+          <m:sSup>
+            <m:sSupPr>
+              <m:ctrlPr>
+                <w:rPr>
+                  <w:rFonts w:ascii="Cambria Math" w:hAnsi="Cambria Math" w:cs="Times New Roman"/>
+                  <w:i/>
+                  <w:sz w:val="28"/>
+                  <w:szCs w:val="28"/>
+                </w:rPr>
+              </m:ctrlPr>
+            </m:sSupPr>
+            <m:e>
+              <m:r>
+                <w:rPr>
+                  <w:rFonts w:ascii="Cambria Math" w:hAnsi="Cambria Math" w:cs="Times New Roman"/>
+                  <w:sz w:val="28"/>
+                  <w:szCs w:val="28"/>
+                </w:rPr>
+                <m:t>X</m:t>
+              </m:r>
+            </m:e>
+            <m:sup>
+              <m:r>
+                <w:rPr>
+                  <w:rFonts w:ascii="Cambria Math" w:hAnsi="Cambria Math" w:cs="Times New Roman"/>
+                  <w:sz w:val="28"/>
+                  <w:szCs w:val="28"/>
+                </w:rPr>
+                <m:t>T</m:t>
+              </m:r>
+            </m:sup>
+          </m:sSup>
+          <m:r>
+            <w:rPr>
+              <w:rFonts w:ascii="Cambria Math" w:hAnsi="Cambria Math" w:cs="Times New Roman"/>
+              <w:sz w:val="28"/>
+              <w:szCs w:val="28"/>
+            </w:rPr>
+            <m:t>)</m:t>
+          </m:r>
+        </m:oMath>
+      </m:oMathPara>
+    </w:p>
+    <w:p>
+      <w:pPr>
+        <w:tabs>
+          <w:tab w:val="left" w:pos="2340"/>
+        </w:tabs>
+        <w:spacing w:line="276" w:lineRule="auto"/>
+        <w:rPr>
+          <w:rFonts w:ascii="Times New Roman" w:hAnsi="Times New Roman" w:cs="Times New Roman"/>
+          <w:sz w:val="28"/>
+          <w:szCs w:val="28"/>
+          <w:lang w:val="ru-RU"/>
+        </w:rPr>
+      </w:pPr>
+      <w:r>
+        <w:rPr>
+          <w:rFonts w:ascii="Times New Roman" w:hAnsi="Times New Roman" w:cs="Times New Roman"/>
+          <w:sz w:val="28"/>
+          <w:szCs w:val="28"/>
+          <w:lang w:val="ru-RU"/>
+        </w:rPr>
+        <w:t xml:space="preserve">де </w:t>
+      </w:r>
+      <w:r>
+        <w:rPr>
+          <w:rFonts w:ascii="Times New Roman" w:hAnsi="Times New Roman" w:cs="Times New Roman"/>
+          <w:b/>
+          <w:i/>
+          <w:sz w:val="28"/>
+          <w:szCs w:val="28"/>
+        </w:rPr>
+        <w:t>V</w:t>
+      </w:r>
+      <w:r>
+        <w:rPr>
+          <w:rFonts w:ascii="Times New Roman" w:hAnsi="Times New Roman" w:cs="Times New Roman"/>
+          <w:sz w:val="28"/>
+          <w:szCs w:val="28"/>
+          <w:lang w:val="ru-RU"/>
+        </w:rPr>
+        <w:t xml:space="preserve"> – </w:t>
+      </w:r>
+      <w:proofErr w:type="spellStart"/>
+      <w:r>
+        <w:rPr>
+          <w:rFonts w:ascii="Times New Roman" w:hAnsi="Times New Roman" w:cs="Times New Roman"/>
+          <w:sz w:val="28"/>
+          <w:szCs w:val="28"/>
+          <w:lang w:val="ru-RU"/>
+        </w:rPr>
+        <w:t>дов</w:t>
+      </w:r>
+      <w:r>
+        <w:rPr>
+          <w:rFonts w:ascii="Times New Roman" w:hAnsi="Times New Roman" w:cs="Times New Roman"/>
+          <w:sz w:val="28"/>
+          <w:szCs w:val="28"/>
+        </w:rPr>
+        <w:t>i</w:t>
+      </w:r>
+      <w:proofErr w:type="spellEnd"/>
+      <w:r>
+        <w:rPr>
+          <w:rFonts w:ascii="Times New Roman" w:hAnsi="Times New Roman" w:cs="Times New Roman"/>
+          <w:sz w:val="28"/>
+          <w:szCs w:val="28"/>
+          <w:lang w:val="ru-RU"/>
+        </w:rPr>
+        <w:t xml:space="preserve">льна </w:t>
+      </w:r>
+      <w:proofErr w:type="spellStart"/>
+      <w:r>
+        <w:rPr>
+          <w:rFonts w:ascii="Times New Roman" w:hAnsi="Times New Roman" w:cs="Times New Roman"/>
+          <w:sz w:val="28"/>
+          <w:szCs w:val="28"/>
+          <w:lang w:val="ru-RU"/>
+        </w:rPr>
+        <w:t>матриця</w:t>
+      </w:r>
+      <w:proofErr w:type="spellEnd"/>
+      <w:r>
+        <w:rPr>
+          <w:rFonts w:ascii="Times New Roman" w:hAnsi="Times New Roman" w:cs="Times New Roman"/>
+          <w:sz w:val="28"/>
+          <w:szCs w:val="28"/>
+          <w:lang w:val="ru-RU"/>
+        </w:rPr>
+        <w:t xml:space="preserve"> (</w:t>
+      </w:r>
+      <w:r>
+        <w:rPr>
+          <w:rFonts w:ascii="Times New Roman" w:hAnsi="Times New Roman" w:cs="Times New Roman"/>
+          <w:sz w:val="28"/>
+          <w:szCs w:val="28"/>
+          <w:lang w:val="ru-RU"/>
+        </w:rPr>
+        <w:t xml:space="preserve">в </w:t>
+      </w:r>
+      <w:proofErr w:type="spellStart"/>
+      <w:r>
+        <w:rPr>
+          <w:rFonts w:ascii="Times New Roman" w:hAnsi="Times New Roman" w:cs="Times New Roman"/>
+          <w:sz w:val="28"/>
+          <w:szCs w:val="28"/>
+          <w:lang w:val="ru-RU"/>
+        </w:rPr>
+        <w:t>моєму</w:t>
+      </w:r>
+      <w:proofErr w:type="spellEnd"/>
+      <w:r>
+        <w:rPr>
+          <w:rFonts w:ascii="Times New Roman" w:hAnsi="Times New Roman" w:cs="Times New Roman"/>
+          <w:sz w:val="28"/>
+          <w:szCs w:val="28"/>
+          <w:lang w:val="ru-RU"/>
+        </w:rPr>
+        <w:t xml:space="preserve"> </w:t>
+      </w:r>
+      <w:proofErr w:type="spellStart"/>
+      <w:r>
+        <w:rPr>
+          <w:rFonts w:ascii="Times New Roman" w:hAnsi="Times New Roman" w:cs="Times New Roman"/>
+          <w:sz w:val="28"/>
+          <w:szCs w:val="28"/>
+          <w:lang w:val="ru-RU"/>
+        </w:rPr>
+        <w:t>випадку</w:t>
+      </w:r>
+      <w:proofErr w:type="spellEnd"/>
+      <w:r>
+        <w:rPr>
+          <w:rFonts w:ascii="Times New Roman" w:hAnsi="Times New Roman" w:cs="Times New Roman"/>
+          <w:sz w:val="28"/>
+          <w:szCs w:val="28"/>
+          <w:lang w:val="ru-RU"/>
+        </w:rPr>
+        <w:t xml:space="preserve"> </w:t>
+      </w:r>
+      <w:proofErr w:type="spellStart"/>
+      <w:r>
+        <w:rPr>
+          <w:rFonts w:ascii="Times New Roman" w:hAnsi="Times New Roman" w:cs="Times New Roman"/>
+          <w:sz w:val="28"/>
+          <w:szCs w:val="28"/>
+          <w:lang w:val="ru-RU"/>
+        </w:rPr>
+        <w:t>нульова</w:t>
+      </w:r>
+      <w:proofErr w:type="spellEnd"/>
+      <w:r>
+        <w:rPr>
+          <w:rFonts w:ascii="Times New Roman" w:hAnsi="Times New Roman" w:cs="Times New Roman"/>
+          <w:sz w:val="28"/>
+          <w:szCs w:val="28"/>
+          <w:lang w:val="ru-RU"/>
+        </w:rPr>
+        <w:t>)</w:t>
+      </w:r>
+      <w:r>
+        <w:rPr>
+          <w:rFonts w:ascii="Times New Roman" w:hAnsi="Times New Roman" w:cs="Times New Roman"/>
+          <w:sz w:val="28"/>
+          <w:szCs w:val="28"/>
+          <w:lang w:val="ru-RU"/>
+        </w:rPr>
+        <w:t xml:space="preserve"> </w:t>
+      </w:r>
+      <m:oMath>
+        <m:r>
+          <w:rPr>
+            <w:rFonts w:ascii="Cambria Math" w:hAnsi="Cambria Math" w:cs="Times New Roman"/>
+            <w:sz w:val="28"/>
+            <w:szCs w:val="28"/>
+            <w:lang w:val="ru-RU"/>
+          </w:rPr>
+          <m:t xml:space="preserve">V= </m:t>
+        </m:r>
+        <m:d>
+          <m:dPr>
+            <m:begChr m:val="{"/>
+            <m:endChr m:val=""/>
+            <m:ctrlPr>
+              <w:rPr>
+                <w:rFonts w:ascii="Cambria Math" w:hAnsi="Cambria Math" w:cs="Times New Roman"/>
+                <w:i/>
+                <w:sz w:val="28"/>
+                <w:szCs w:val="28"/>
+                <w:lang w:val="ru-RU"/>
+              </w:rPr>
+            </m:ctrlPr>
+          </m:dPr>
+          <m:e>
+            <m:eqArr>
+              <m:eqArrPr>
+                <m:ctrlPr>
+                  <w:rPr>
+                    <w:rFonts w:ascii="Cambria Math" w:hAnsi="Cambria Math" w:cs="Times New Roman"/>
+                    <w:i/>
+                    <w:sz w:val="28"/>
+                    <w:szCs w:val="28"/>
+                    <w:lang w:val="ru-RU"/>
+                  </w:rPr>
+                </m:ctrlPr>
+              </m:eqArrPr>
+              <m:e>
+                <m:sSubSup>
+                  <m:sSubSupPr>
+                    <m:ctrlPr>
+                      <w:rPr>
+                        <w:rFonts w:ascii="Cambria Math" w:hAnsi="Cambria Math" w:cs="Times New Roman"/>
+                        <w:i/>
+                        <w:sz w:val="28"/>
+                        <w:szCs w:val="28"/>
+                        <w:lang w:val="ru-RU"/>
+                      </w:rPr>
+                    </m:ctrlPr>
+                  </m:sSubSupPr>
+                  <m:e>
+                    <m:r>
+                      <w:rPr>
+                        <w:rFonts w:ascii="Cambria Math" w:hAnsi="Cambria Math" w:cs="Times New Roman"/>
+                        <w:sz w:val="28"/>
+                        <w:szCs w:val="28"/>
+                        <w:lang w:val="ru-RU"/>
+                      </w:rPr>
+                      <m:t>v</m:t>
+                    </m:r>
+                  </m:e>
+                  <m:sub>
+                    <m:r>
+                      <w:rPr>
+                        <w:rFonts w:ascii="Cambria Math" w:hAnsi="Cambria Math" w:cs="Times New Roman"/>
+                        <w:sz w:val="28"/>
+                        <w:szCs w:val="28"/>
+                        <w:lang w:val="ru-RU"/>
+                      </w:rPr>
+                      <m:t>(1)</m:t>
+                    </m:r>
+                  </m:sub>
+                  <m:sup>
+                    <m:r>
+                      <w:rPr>
+                        <w:rFonts w:ascii="Cambria Math" w:hAnsi="Cambria Math" w:cs="Times New Roman"/>
+                        <w:sz w:val="28"/>
+                        <w:szCs w:val="28"/>
+                        <w:lang w:val="ru-RU"/>
+                      </w:rPr>
+                      <m:t>T</m:t>
+                    </m:r>
+                  </m:sup>
+                </m:sSubSup>
+              </m:e>
+              <m:e>
+                <m:r>
+                  <w:rPr>
+                    <w:rFonts w:ascii="Cambria Math" w:hAnsi="Cambria Math" w:cs="Times New Roman"/>
+                    <w:sz w:val="28"/>
+                    <w:szCs w:val="28"/>
+                    <w:lang w:val="ru-RU"/>
+                  </w:rPr>
+                  <m:t>…</m:t>
+                </m:r>
+              </m:e>
+              <m:e>
+                <m:sSubSup>
+                  <m:sSubSupPr>
+                    <m:ctrlPr>
+                      <w:rPr>
+                        <w:rFonts w:ascii="Cambria Math" w:hAnsi="Cambria Math" w:cs="Times New Roman"/>
+                        <w:i/>
+                        <w:sz w:val="28"/>
+                        <w:szCs w:val="28"/>
+                        <w:lang w:val="ru-RU"/>
+                      </w:rPr>
+                    </m:ctrlPr>
+                  </m:sSubSupPr>
+                  <m:e>
+                    <m:r>
+                      <w:rPr>
+                        <w:rFonts w:ascii="Cambria Math" w:hAnsi="Cambria Math" w:cs="Times New Roman"/>
+                        <w:sz w:val="28"/>
+                        <w:szCs w:val="28"/>
+                        <w:lang w:val="ru-RU"/>
+                      </w:rPr>
+                      <m:t>v</m:t>
+                    </m:r>
+                  </m:e>
+                  <m:sub>
+                    <m:r>
+                      <w:rPr>
+                        <w:rFonts w:ascii="Cambria Math" w:hAnsi="Cambria Math" w:cs="Times New Roman"/>
+                        <w:sz w:val="28"/>
+                        <w:szCs w:val="28"/>
+                        <w:lang w:val="ru-RU"/>
+                      </w:rPr>
+                      <m:t>(</m:t>
+                    </m:r>
+                    <m:r>
+                      <w:rPr>
+                        <w:rFonts w:ascii="Cambria Math" w:hAnsi="Cambria Math" w:cs="Times New Roman"/>
+                        <w:sz w:val="28"/>
+                        <w:szCs w:val="28"/>
+                        <w:lang w:val="ru-RU"/>
+                      </w:rPr>
+                      <m:t>p</m:t>
+                    </m:r>
+                    <m:r>
+                      <w:rPr>
+                        <w:rFonts w:ascii="Cambria Math" w:hAnsi="Cambria Math" w:cs="Times New Roman"/>
+                        <w:sz w:val="28"/>
+                        <w:szCs w:val="28"/>
+                        <w:lang w:val="ru-RU"/>
+                      </w:rPr>
+                      <m:t>)</m:t>
+                    </m:r>
+                  </m:sub>
+                  <m:sup>
+                    <m:r>
+                      <w:rPr>
+                        <w:rFonts w:ascii="Cambria Math" w:hAnsi="Cambria Math" w:cs="Times New Roman"/>
+                        <w:sz w:val="28"/>
+                        <w:szCs w:val="28"/>
+                        <w:lang w:val="ru-RU"/>
+                      </w:rPr>
+                      <m:t>T</m:t>
+                    </m:r>
+                  </m:sup>
+                </m:sSubSup>
+              </m:e>
+            </m:eqArr>
+          </m:e>
+        </m:d>
+      </m:oMath>
+      <w:r>
+        <w:rPr>
+          <w:rFonts w:ascii="Times New Roman" w:hAnsi="Times New Roman" w:cs="Times New Roman"/>
+          <w:sz w:val="28"/>
+          <w:szCs w:val="28"/>
+          <w:lang w:val="ru-RU"/>
+        </w:rPr>
+        <w:t xml:space="preserve">. Псевдообернену матрицю </w:t>
+      </w:r>
+      <m:oMath>
+        <m:sSup>
+          <m:sSupPr>
+            <m:ctrlPr>
+              <w:rPr>
+                <w:rFonts w:ascii="Cambria Math" w:hAnsi="Cambria Math" w:cs="Times New Roman"/>
+                <w:b/>
+                <w:i/>
+                <w:sz w:val="28"/>
+                <w:szCs w:val="28"/>
+              </w:rPr>
+            </m:ctrlPr>
+          </m:sSupPr>
+          <m:e>
+            <m:r>
+              <m:rPr>
+                <m:sty m:val="bi"/>
+              </m:rPr>
+              <w:rPr>
+                <w:rFonts w:ascii="Cambria Math" w:hAnsi="Cambria Math" w:cs="Times New Roman"/>
+                <w:sz w:val="28"/>
+                <w:szCs w:val="28"/>
+              </w:rPr>
+              <m:t>X</m:t>
+            </m:r>
+          </m:e>
+          <m:sup>
+            <m:r>
+              <m:rPr>
+                <m:sty m:val="bi"/>
+              </m:rPr>
+              <w:rPr>
+                <w:rFonts w:ascii="Cambria Math" w:hAnsi="Cambria Math" w:cs="Times New Roman"/>
+                <w:sz w:val="28"/>
+                <w:szCs w:val="28"/>
+              </w:rPr>
+              <m:t>+</m:t>
+            </m:r>
+          </m:sup>
+        </m:sSup>
+      </m:oMath>
+      <w:r>
+        <w:rPr>
+          <w:rFonts w:ascii="Times New Roman" w:hAnsi="Times New Roman" w:cs="Times New Roman"/>
+          <w:sz w:val="28"/>
+          <w:szCs w:val="28"/>
+          <w:lang w:val="ru-RU"/>
+        </w:rPr>
+        <w:t xml:space="preserve"> будемо шукати двома способами : </w:t>
+      </w:r>
+    </w:p>
+    <w:p>
+      <w:pPr>
+        <w:pStyle w:val="a4"/>
+        <w:numPr>
+          <w:ilvl w:val="0"/>
+          <w:numId w:val="1"/>
+        </w:numPr>
+        <w:tabs>
+          <w:tab w:val="left" w:pos="2340"/>
+        </w:tabs>
+        <w:spacing w:line="276" w:lineRule="auto"/>
+        <w:rPr>
+          <w:rFonts w:ascii="Times New Roman" w:hAnsi="Times New Roman" w:cs="Times New Roman"/>
+          <w:b/>
+          <w:sz w:val="28"/>
+          <w:lang w:val="uk-UA"/>
+        </w:rPr>
+      </w:pPr>
+      <w:r>
+        <w:rPr>
+          <w:rFonts w:ascii="Times New Roman" w:hAnsi="Times New Roman" w:cs="Times New Roman"/>
+          <w:sz w:val="28"/>
+          <w:szCs w:val="28"/>
+          <w:lang w:val="ru-RU"/>
+        </w:rPr>
+        <w:t>на основ</w:t>
+      </w:r>
+      <w:proofErr w:type="spellStart"/>
+      <w:r>
+        <w:rPr>
+          <w:rFonts w:ascii="Times New Roman" w:hAnsi="Times New Roman" w:cs="Times New Roman"/>
+          <w:sz w:val="28"/>
+          <w:szCs w:val="28"/>
+          <w:lang w:val="ru-RU"/>
+        </w:rPr>
+        <w:t>і</w:t>
+      </w:r>
+      <w:proofErr w:type="spellEnd"/>
+      <w:r>
+        <w:rPr>
+          <w:rFonts w:ascii="Times New Roman" w:hAnsi="Times New Roman" w:cs="Times New Roman"/>
+          <w:sz w:val="28"/>
+          <w:szCs w:val="28"/>
+          <w:lang w:val="ru-RU"/>
+        </w:rPr>
+        <w:t xml:space="preserve"> </w:t>
+      </w:r>
+      <w:proofErr w:type="spellStart"/>
+      <w:r>
+        <w:rPr>
+          <w:rFonts w:ascii="Times New Roman" w:hAnsi="Times New Roman" w:cs="Times New Roman"/>
+          <w:sz w:val="28"/>
+          <w:szCs w:val="28"/>
+          <w:lang w:val="ru-RU"/>
+        </w:rPr>
+        <w:t>формули</w:t>
+      </w:r>
+      <w:proofErr w:type="spellEnd"/>
+      <w:r>
+        <w:rPr>
+          <w:rFonts w:ascii="Times New Roman" w:hAnsi="Times New Roman" w:cs="Times New Roman"/>
+          <w:sz w:val="28"/>
+          <w:szCs w:val="28"/>
+          <w:lang w:val="ru-RU"/>
+        </w:rPr>
+        <w:t xml:space="preserve"> </w:t>
+      </w:r>
+      <w:proofErr w:type="spellStart"/>
+      <w:proofErr w:type="gramStart"/>
+      <w:r>
+        <w:rPr>
+          <w:rFonts w:ascii="Times New Roman" w:hAnsi="Times New Roman" w:cs="Times New Roman"/>
+          <w:sz w:val="28"/>
+          <w:szCs w:val="28"/>
+          <w:lang w:val="ru-RU"/>
+        </w:rPr>
+        <w:t>Гревіля</w:t>
+      </w:r>
+      <w:proofErr w:type="spellEnd"/>
+      <w:r>
+        <w:rPr>
+          <w:rFonts w:ascii="Times New Roman" w:hAnsi="Times New Roman" w:cs="Times New Roman"/>
+          <w:sz w:val="28"/>
+          <w:szCs w:val="28"/>
+          <w:lang w:val="ru-RU"/>
+        </w:rPr>
+        <w:t xml:space="preserve"> </w:t>
+      </w:r>
+      <w:r>
+        <w:rPr>
+          <w:rFonts w:ascii="Times New Roman" w:hAnsi="Times New Roman" w:cs="Times New Roman"/>
+          <w:sz w:val="28"/>
+          <w:szCs w:val="28"/>
+        </w:rPr>
+        <w:t>;</w:t>
+      </w:r>
+      <w:proofErr w:type="gramEnd"/>
+    </w:p>
+    <w:p>
+      <w:pPr>
+        <w:pStyle w:val="a4"/>
+        <w:numPr>
+          <w:ilvl w:val="0"/>
+          <w:numId w:val="1"/>
+        </w:numPr>
+        <w:tabs>
+          <w:tab w:val="left" w:pos="2340"/>
+        </w:tabs>
+        <w:spacing w:line="276" w:lineRule="auto"/>
+        <w:rPr>
+          <w:rFonts w:ascii="Times New Roman" w:hAnsi="Times New Roman" w:cs="Times New Roman"/>
+          <w:b/>
+          <w:sz w:val="28"/>
+          <w:lang w:val="uk-UA"/>
+        </w:rPr>
+      </w:pPr>
+      <w:r>
+        <w:rPr>
+          <w:rFonts w:ascii="Times New Roman" w:hAnsi="Times New Roman" w:cs="Times New Roman"/>
+          <w:sz w:val="28"/>
+          <w:szCs w:val="28"/>
+          <w:lang w:val="ru-RU"/>
+        </w:rPr>
+        <w:t xml:space="preserve">на </w:t>
+      </w:r>
+      <w:proofErr w:type="spellStart"/>
+      <w:r>
+        <w:rPr>
+          <w:rFonts w:ascii="Times New Roman" w:hAnsi="Times New Roman" w:cs="Times New Roman"/>
+          <w:sz w:val="28"/>
+          <w:szCs w:val="28"/>
+          <w:lang w:val="ru-RU"/>
+        </w:rPr>
+        <w:t>основі</w:t>
+      </w:r>
+      <w:proofErr w:type="spellEnd"/>
+      <w:r>
+        <w:rPr>
+          <w:rFonts w:ascii="Times New Roman" w:hAnsi="Times New Roman" w:cs="Times New Roman"/>
+          <w:sz w:val="28"/>
+          <w:szCs w:val="28"/>
+          <w:lang w:val="ru-RU"/>
+        </w:rPr>
+        <w:t xml:space="preserve"> </w:t>
+      </w:r>
+      <w:proofErr w:type="spellStart"/>
+      <w:r>
+        <w:rPr>
+          <w:rFonts w:ascii="Times New Roman" w:hAnsi="Times New Roman" w:cs="Times New Roman"/>
+          <w:sz w:val="28"/>
+          <w:szCs w:val="28"/>
+          <w:lang w:val="ru-RU"/>
+        </w:rPr>
+        <w:t>формули</w:t>
+      </w:r>
+      <w:proofErr w:type="spellEnd"/>
+      <w:r>
+        <w:rPr>
+          <w:rFonts w:ascii="Times New Roman" w:hAnsi="Times New Roman" w:cs="Times New Roman"/>
+          <w:sz w:val="28"/>
+          <w:szCs w:val="28"/>
+          <w:lang w:val="ru-RU"/>
+        </w:rPr>
+        <w:t xml:space="preserve"> Мура-</w:t>
+      </w:r>
+      <w:proofErr w:type="spellStart"/>
+      <w:proofErr w:type="gramStart"/>
+      <w:r>
+        <w:rPr>
+          <w:rFonts w:ascii="Times New Roman" w:hAnsi="Times New Roman" w:cs="Times New Roman"/>
+          <w:sz w:val="28"/>
+          <w:szCs w:val="28"/>
+          <w:lang w:val="ru-RU"/>
+        </w:rPr>
+        <w:t>Пенроуза</w:t>
+      </w:r>
+      <w:proofErr w:type="spellEnd"/>
+      <w:r>
+        <w:rPr>
+          <w:rFonts w:ascii="Times New Roman" w:hAnsi="Times New Roman" w:cs="Times New Roman"/>
+          <w:sz w:val="28"/>
+          <w:szCs w:val="28"/>
+          <w:lang w:val="ru-RU"/>
+        </w:rPr>
+        <w:t xml:space="preserve"> ;</w:t>
+      </w:r>
+      <w:proofErr w:type="gramEnd"/>
+    </w:p>
+    <w:p>
+      <w:pPr>
+        <w:tabs>
+          <w:tab w:val="left" w:pos="2340"/>
+        </w:tabs>
+        <w:spacing w:line="276" w:lineRule="auto"/>
+        <w:rPr>
+          <w:rFonts w:ascii="Times New Roman" w:hAnsi="Times New Roman" w:cs="Times New Roman"/>
+          <w:b/>
+          <w:sz w:val="32"/>
+          <w:lang w:val="uk-UA"/>
+        </w:rPr>
+      </w:pPr>
+      <w:proofErr w:type="spellStart"/>
+      <w:r>
+        <w:rPr>
+          <w:rFonts w:ascii="Times New Roman" w:hAnsi="Times New Roman" w:cs="Times New Roman"/>
+          <w:b/>
+          <w:sz w:val="32"/>
+          <w:lang w:val="ru-RU"/>
+        </w:rPr>
+        <w:t>Виконання</w:t>
+      </w:r>
+      <w:proofErr w:type="spellEnd"/>
+      <w:r>
+        <w:rPr>
+          <w:rFonts w:ascii="Times New Roman" w:hAnsi="Times New Roman" w:cs="Times New Roman"/>
+          <w:b/>
+          <w:sz w:val="32"/>
+          <w:lang w:val="ru-RU"/>
+        </w:rPr>
+        <w:t xml:space="preserve"> Лабораторно</w:t>
+      </w:r>
+      <w:r>
+        <w:rPr>
+          <w:rFonts w:ascii="Times New Roman" w:hAnsi="Times New Roman" w:cs="Times New Roman"/>
+          <w:b/>
+          <w:sz w:val="32"/>
+          <w:lang w:val="uk-UA"/>
+        </w:rPr>
+        <w:t>ї роботи:</w:t>
+      </w:r>
+    </w:p>
+    <w:p>
+      <w:pPr>
+        <w:tabs>
+          <w:tab w:val="left" w:pos="2340"/>
+        </w:tabs>
+        <w:spacing w:line="276" w:lineRule="auto"/>
+        <w:rPr>
+          <w:rFonts w:ascii="Times New Roman" w:hAnsi="Times New Roman" w:cs="Times New Roman"/>
+          <w:b/>
+          <w:sz w:val="32"/>
+          <w:lang w:val="uk-UA"/>
+        </w:rPr>
+      </w:pPr>
+      <w:r>
+        <w:rPr>
+          <w:rFonts w:ascii="Times New Roman" w:hAnsi="Times New Roman" w:cs="Times New Roman"/>
+          <w:b/>
+          <w:sz w:val="32"/>
+          <w:lang w:val="uk-UA"/>
+        </w:rPr>
+        <w:t>Дано:</w:t>
+      </w:r>
+    </w:p>
+    <w:p>
+      <w:pPr>
+        <w:tabs>
+          <w:tab w:val="left" w:pos="2340"/>
+        </w:tabs>
+        <w:spacing w:line="276" w:lineRule="auto"/>
+        <w:rPr>
+          <w:rFonts w:ascii="Times New Roman" w:hAnsi="Times New Roman" w:cs="Times New Roman"/>
+          <w:sz w:val="32"/>
+          <w:lang w:val="uk-UA"/>
+        </w:rPr>
+      </w:pPr>
+      <w:r>
+        <w:rPr>
+          <w:rFonts w:ascii="Times New Roman" w:hAnsi="Times New Roman" w:cs="Times New Roman"/>
+          <w:sz w:val="32"/>
+          <w:lang w:val="uk-UA"/>
+        </w:rPr>
+        <w:t>Зображення Х:</w:t>
+      </w:r>
+    </w:p>
+    <w:p>
+      <w:pPr>
+        <w:tabs>
+          <w:tab w:val="left" w:pos="2340"/>
+        </w:tabs>
+        <w:spacing w:line="276" w:lineRule="auto"/>
+        <w:rPr>
+          <w:rFonts w:ascii="Times New Roman" w:hAnsi="Times New Roman" w:cs="Times New Roman"/>
+          <w:sz w:val="32"/>
+          <w:lang w:val="uk-UA"/>
+        </w:rPr>
+      </w:pPr>
+      <w:r>
+        <w:rPr>
+          <w:rFonts w:ascii="Times New Roman" w:hAnsi="Times New Roman" w:cs="Times New Roman"/>
+          <w:noProof/>
+          <w:sz w:val="32"/>
+        </w:rPr>
+        <w:drawing>
+          <wp:inline distT="0" distB="0" distL="0" distR="0">
+            <wp:extent cx="1795145" cy="1337945"/>
+            <wp:effectExtent l="0" t="0" r="0" b="0"/>
+            <wp:docPr id="2" name="Рисунок 2" descr="D:\python\NM\MS_Lab2\x1.bmp"/>
+            <wp:cNvGraphicFramePr>
+              <a:graphicFrameLocks xmlns:a="http://schemas.openxmlformats.org/drawingml/2006/main" noChangeAspect="1"/>
+            </wp:cNvGraphicFramePr>
+            <a:graphic xmlns:a="http://schemas.openxmlformats.org/drawingml/2006/main">
+              <a:graphicData uri="http://schemas.openxmlformats.org/drawingml/2006/picture">
+                <pic:pic xmlns:pic="http://schemas.openxmlformats.org/drawingml/2006/picture">
+                  <pic:nvPicPr>
+                    <pic:cNvPr id="0" name="Picture 2" descr="D:\python\NM\MS_Lab2\x1.bmp"/>
+                    <pic:cNvPicPr>
+                      <a:picLocks noChangeAspect="1" noChangeArrowheads="1"/>
+                    </pic:cNvPicPr>
+                  </pic:nvPicPr>
+                  <pic:blipFill>
+                    <a:blip r:embed="rId6">
+                      <a:extLst>
+                        <a:ext uri="{28A0092B-C50C-407E-A947-70E740481C1C}">
+                          <a14:useLocalDpi xmlns:a14="http://schemas.microsoft.com/office/drawing/2010/main" val="0"/>
+                        </a:ext>
+                      </a:extLst>
+                    </a:blip>
+                    <a:srcRect/>
+                    <a:stretch>
+                      <a:fillRect/>
+                    </a:stretch>
+                  </pic:blipFill>
+                  <pic:spPr bwMode="auto">
+                    <a:xfrm>
+                      <a:off x="0" y="0"/>
+                      <a:ext cx="1795145" cy="1337945"/>
+                    </a:xfrm>
+                    <a:prstGeom prst="rect">
+                      <a:avLst/>
+                    </a:prstGeom>
+                    <a:noFill/>
+                    <a:ln>
+                      <a:noFill/>
+                    </a:ln>
+                  </pic:spPr>
+                </pic:pic>
+              </a:graphicData>
+            </a:graphic>
+          </wp:inline>
+        </w:drawing>
+      </w:r>
+    </w:p>
+    <w:p>
+      <w:pPr>
+        <w:tabs>
+          <w:tab w:val="left" w:pos="2340"/>
+        </w:tabs>
+        <w:spacing w:line="276" w:lineRule="auto"/>
+        <w:rPr>
+          <w:rFonts w:ascii="Times New Roman" w:hAnsi="Times New Roman" w:cs="Times New Roman"/>
+          <w:sz w:val="32"/>
+          <w:lang w:val="uk-UA"/>
+        </w:rPr>
+      </w:pPr>
+      <w:r>
+        <w:rPr>
+          <w:rFonts w:ascii="Times New Roman" w:hAnsi="Times New Roman" w:cs="Times New Roman"/>
+          <w:sz w:val="32"/>
+          <w:lang w:val="uk-UA"/>
+        </w:rPr>
+        <w:t xml:space="preserve">Зображення </w:t>
+      </w:r>
+      <w:r>
+        <w:rPr>
+          <w:rFonts w:ascii="Times New Roman" w:hAnsi="Times New Roman" w:cs="Times New Roman"/>
+          <w:sz w:val="32"/>
+        </w:rPr>
+        <w:t>Y</w:t>
+      </w:r>
+      <w:r>
+        <w:rPr>
+          <w:rFonts w:ascii="Times New Roman" w:hAnsi="Times New Roman" w:cs="Times New Roman"/>
+          <w:sz w:val="32"/>
+          <w:lang w:val="uk-UA"/>
+        </w:rPr>
+        <w:t>:</w:t>
+      </w:r>
+    </w:p>
+    <w:p>
+      <w:pPr>
+        <w:tabs>
+          <w:tab w:val="left" w:pos="2340"/>
+        </w:tabs>
+        <w:spacing w:line="276" w:lineRule="auto"/>
+        <w:rPr>
+          <w:rFonts w:ascii="Times New Roman" w:hAnsi="Times New Roman" w:cs="Times New Roman"/>
+          <w:sz w:val="32"/>
+          <w:lang w:val="uk-UA"/>
+        </w:rPr>
+      </w:pPr>
+      <w:r>
+        <w:rPr>
+          <w:rFonts w:ascii="Times New Roman" w:hAnsi="Times New Roman" w:cs="Times New Roman"/>
+          <w:noProof/>
+          <w:sz w:val="32"/>
+        </w:rPr>
+        <w:drawing>
+          <wp:inline distT="0" distB="0" distL="0" distR="0">
+            <wp:extent cx="1795145" cy="1651000"/>
+            <wp:effectExtent l="0" t="0" r="0" b="6350"/>
+            <wp:docPr id="3" name="Рисунок 3" descr="D:\python\NM\MS_Lab2\y1.bmp"/>
+            <wp:cNvGraphicFramePr>
+              <a:graphicFrameLocks xmlns:a="http://schemas.openxmlformats.org/drawingml/2006/main" noChangeAspect="1"/>
+            </wp:cNvGraphicFramePr>
+            <a:graphic xmlns:a="http://schemas.openxmlformats.org/drawingml/2006/main">
+              <a:graphicData uri="http://schemas.openxmlformats.org/drawingml/2006/picture">
+                <pic:pic xmlns:pic="http://schemas.openxmlformats.org/drawingml/2006/picture">
+                  <pic:nvPicPr>
+                    <pic:cNvPr id="0" name="Picture 3" descr="D:\python\NM\MS_Lab2\y1.bmp"/>
+                    <pic:cNvPicPr>
+                      <a:picLocks noChangeAspect="1" noChangeArrowheads="1"/>
+                    </pic:cNvPicPr>
+                  </pic:nvPicPr>
+                  <pic:blipFill>
+                    <a:blip r:embed="rId7">
+                      <a:extLst>
+                        <a:ext uri="{28A0092B-C50C-407E-A947-70E740481C1C}">
+                          <a14:useLocalDpi xmlns:a14="http://schemas.microsoft.com/office/drawing/2010/main" val="0"/>
+                        </a:ext>
+                      </a:extLst>
+                    </a:blip>
+                    <a:srcRect/>
+                    <a:stretch>
+                      <a:fillRect/>
+                    </a:stretch>
+                  </pic:blipFill>
+                  <pic:spPr bwMode="auto">
+                    <a:xfrm>
+                      <a:off x="0" y="0"/>
+                      <a:ext cx="1795145" cy="1651000"/>
+                    </a:xfrm>
+                    <a:prstGeom prst="rect">
+                      <a:avLst/>
+                    </a:prstGeom>
+                    <a:noFill/>
+                    <a:ln>
+                      <a:noFill/>
+                    </a:ln>
+                  </pic:spPr>
+                </pic:pic>
+              </a:graphicData>
+            </a:graphic>
+          </wp:inline>
+        </w:drawing>
+      </w:r>
+    </w:p>
+    <w:p>
+      <w:pPr>
+        <w:tabs>
+          <w:tab w:val="left" w:pos="2340"/>
+        </w:tabs>
+        <w:spacing w:line="276" w:lineRule="auto"/>
+        <w:rPr>
+          <w:rFonts w:ascii="Times New Roman" w:hAnsi="Times New Roman" w:cs="Times New Roman"/>
+          <w:sz w:val="32"/>
+          <w:lang w:val="uk-UA"/>
+        </w:rPr>
+      </w:pPr>
+      <w:r>
+        <w:rPr>
+          <w:rFonts w:ascii="Times New Roman" w:hAnsi="Times New Roman" w:cs="Times New Roman"/>
+          <w:sz w:val="32"/>
+          <w:lang w:val="uk-UA"/>
+        </w:rPr>
+        <w:t xml:space="preserve">Відповідні розміри зображень: Х – 140х188 та </w:t>
+      </w:r>
+      <w:r>
+        <w:rPr>
+          <w:rFonts w:ascii="Times New Roman" w:hAnsi="Times New Roman" w:cs="Times New Roman"/>
+          <w:sz w:val="32"/>
+        </w:rPr>
+        <w:t>Y</w:t>
+      </w:r>
+      <w:r>
+        <w:rPr>
+          <w:rFonts w:ascii="Times New Roman" w:hAnsi="Times New Roman" w:cs="Times New Roman"/>
+          <w:sz w:val="32"/>
+          <w:lang w:val="uk-UA"/>
+        </w:rPr>
+        <w:t xml:space="preserve"> – 173х188 </w:t>
+      </w:r>
+    </w:p>
+    <w:p>
+      <w:pPr>
+        <w:tabs>
+          <w:tab w:val="left" w:pos="2340"/>
+        </w:tabs>
+        <w:spacing w:line="276" w:lineRule="auto"/>
+        <w:rPr>
+          <w:rFonts w:ascii="Times New Roman" w:hAnsi="Times New Roman" w:cs="Times New Roman"/>
+          <w:sz w:val="32"/>
+          <w:lang w:val="uk-UA"/>
+        </w:rPr>
+      </w:pPr>
+      <w:r>
+        <w:rPr>
+          <w:rFonts w:ascii="Times New Roman" w:hAnsi="Times New Roman" w:cs="Times New Roman"/>
+          <w:sz w:val="32"/>
+          <w:lang w:val="uk-UA"/>
+        </w:rPr>
+        <w:lastRenderedPageBreak/>
+        <w:t>Завантаження даних в програму відбувається за допомогою:</w:t>
+      </w:r>
+    </w:p>
+    <w:p>
+      <w:pPr>
+        <w:tabs>
+          <w:tab w:val="left" w:pos="2340"/>
+        </w:tabs>
+        <w:spacing w:line="276" w:lineRule="auto"/>
+        <w:rPr>
+          <w:rFonts w:ascii="Times New Roman" w:hAnsi="Times New Roman" w:cs="Times New Roman"/>
+          <w:sz w:val="32"/>
+          <w:lang w:val="uk-UA"/>
+        </w:rPr>
+      </w:pPr>
+      <w:r>
+        <w:rPr>
+          <w:rFonts w:ascii="Times New Roman" w:hAnsi="Times New Roman" w:cs="Times New Roman"/>
+          <w:noProof/>
+        </w:rPr>
+        <w:drawing>
+          <wp:inline distT="0" distB="0" distL="0" distR="0" wp14:anchorId="7ACE7BAE" wp14:editId="0852D3F3">
+            <wp:extent cx="5876925" cy="1676400"/>
+            <wp:effectExtent l="0" t="0" r="9525" b="0"/>
+            <wp:docPr id="1" name="Рисунок 1"/>
+            <wp:cNvGraphicFramePr>
+              <a:graphicFrameLocks xmlns:a="http://schemas.openxmlformats.org/drawingml/2006/main" noChangeAspect="1"/>
+            </wp:cNvGraphicFramePr>
+            <a:graphic xmlns:a="http://schemas.openxmlformats.org/drawingml/2006/main">
+              <a:graphicData uri="http://schemas.openxmlformats.org/drawingml/2006/picture">
+                <pic:pic xmlns:pic="http://schemas.openxmlformats.org/drawingml/2006/picture">
+                  <pic:nvPicPr>
+                    <pic:cNvPr id="1" name=""/>
+                    <pic:cNvPicPr/>
+                  </pic:nvPicPr>
+                  <pic:blipFill>
+                    <a:blip r:embed="rId8"/>
+                    <a:stretch>
+                      <a:fillRect/>
+                    </a:stretch>
+                  </pic:blipFill>
+                  <pic:spPr>
+                    <a:xfrm>
+                      <a:off x="0" y="0"/>
+                      <a:ext cx="5876925" cy="1676400"/>
+                    </a:xfrm>
+                    <a:prstGeom prst="rect">
+                      <a:avLst/>
+                    </a:prstGeom>
+                  </pic:spPr>
+                </pic:pic>
+              </a:graphicData>
+            </a:graphic>
+          </wp:inline>
+        </w:drawing>
+      </w:r>
+    </w:p>
+    <w:p>
+      <w:pPr>
+        <w:tabs>
+          <w:tab w:val="left" w:pos="2340"/>
+        </w:tabs>
+        <w:spacing w:line="276" w:lineRule="auto"/>
+        <w:rPr>
+          <w:rFonts w:ascii="Times New Roman" w:hAnsi="Times New Roman" w:cs="Times New Roman"/>
+          <w:sz w:val="32"/>
+          <w:lang w:val="uk-UA"/>
+        </w:rPr>
+      </w:pPr>
+      <w:r>
+        <w:rPr>
+          <w:rFonts w:ascii="Times New Roman" w:hAnsi="Times New Roman" w:cs="Times New Roman"/>
+          <w:noProof/>
+        </w:rPr>
+        <w:drawing>
+          <wp:inline distT="0" distB="0" distL="0" distR="0" wp14:anchorId="16B7B83D" wp14:editId="1649A344">
+            <wp:extent cx="5019675" cy="904875"/>
+            <wp:effectExtent l="0" t="0" r="9525" b="9525"/>
+            <wp:docPr id="4" name="Рисунок 4"/>
+            <wp:cNvGraphicFramePr>
+              <a:graphicFrameLocks xmlns:a="http://schemas.openxmlformats.org/drawingml/2006/main" noChangeAspect="1"/>
+            </wp:cNvGraphicFramePr>
+            <a:graphic xmlns:a="http://schemas.openxmlformats.org/drawingml/2006/main">
+              <a:graphicData uri="http://schemas.openxmlformats.org/drawingml/2006/picture">
+                <pic:pic xmlns:pic="http://schemas.openxmlformats.org/drawingml/2006/picture">
+                  <pic:nvPicPr>
+                    <pic:cNvPr id="1" name=""/>
+                    <pic:cNvPicPr/>
+                  </pic:nvPicPr>
+                  <pic:blipFill>
+                    <a:blip r:embed="rId9"/>
+                    <a:stretch>
+                      <a:fillRect/>
+                    </a:stretch>
+                  </pic:blipFill>
+                  <pic:spPr>
+                    <a:xfrm>
+                      <a:off x="0" y="0"/>
+                      <a:ext cx="5019675" cy="904875"/>
+                    </a:xfrm>
+                    <a:prstGeom prst="rect">
+                      <a:avLst/>
+                    </a:prstGeom>
+                  </pic:spPr>
+                </pic:pic>
+              </a:graphicData>
+            </a:graphic>
+          </wp:inline>
+        </w:drawing>
+      </w:r>
+    </w:p>
+    <w:p>
+      <w:pPr>
+        <w:tabs>
+          <w:tab w:val="left" w:pos="2340"/>
+        </w:tabs>
+        <w:spacing w:line="276" w:lineRule="auto"/>
+        <w:rPr>
+          <w:rFonts w:ascii="Times New Roman" w:hAnsi="Times New Roman" w:cs="Times New Roman"/>
+          <w:sz w:val="32"/>
+          <w:lang w:val="uk-UA"/>
+        </w:rPr>
+      </w:pPr>
+      <w:r>
+        <w:rPr>
+          <w:rFonts w:ascii="Times New Roman" w:hAnsi="Times New Roman" w:cs="Times New Roman"/>
+          <w:sz w:val="32"/>
+          <w:lang w:val="uk-UA"/>
+        </w:rPr>
+        <w:t xml:space="preserve">Де </w:t>
+      </w:r>
+      <w:r>
+        <w:rPr>
+          <w:rFonts w:ascii="Times New Roman" w:hAnsi="Times New Roman" w:cs="Times New Roman"/>
+          <w:b/>
+          <w:i/>
+          <w:sz w:val="32"/>
+        </w:rPr>
+        <w:t>input</w:t>
+      </w:r>
+      <w:r>
+        <w:rPr>
+          <w:rFonts w:ascii="Times New Roman" w:hAnsi="Times New Roman" w:cs="Times New Roman"/>
+          <w:b/>
+          <w:i/>
+          <w:sz w:val="32"/>
+          <w:lang w:val="ru-RU"/>
+        </w:rPr>
+        <w:t xml:space="preserve"> </w:t>
+      </w:r>
+      <w:r>
+        <w:rPr>
+          <w:rFonts w:ascii="Times New Roman" w:hAnsi="Times New Roman" w:cs="Times New Roman"/>
+          <w:sz w:val="32"/>
+          <w:lang w:val="ru-RU"/>
+        </w:rPr>
+        <w:t xml:space="preserve"> - </w:t>
+      </w:r>
+      <w:r>
+        <w:rPr>
+          <w:rFonts w:ascii="Times New Roman" w:hAnsi="Times New Roman" w:cs="Times New Roman"/>
+          <w:sz w:val="32"/>
+          <w:lang w:val="uk-UA"/>
+        </w:rPr>
+        <w:t xml:space="preserve">це Х, а </w:t>
+      </w:r>
+      <w:r>
+        <w:rPr>
+          <w:rFonts w:ascii="Times New Roman" w:hAnsi="Times New Roman" w:cs="Times New Roman"/>
+          <w:b/>
+          <w:i/>
+          <w:sz w:val="32"/>
+        </w:rPr>
+        <w:t>output</w:t>
+      </w:r>
+      <w:r>
+        <w:rPr>
+          <w:rFonts w:ascii="Times New Roman" w:hAnsi="Times New Roman" w:cs="Times New Roman"/>
+          <w:b/>
+          <w:i/>
+          <w:sz w:val="32"/>
+          <w:lang w:val="ru-RU"/>
+        </w:rPr>
+        <w:t xml:space="preserve"> </w:t>
+      </w:r>
+      <w:r>
+        <w:rPr>
+          <w:rFonts w:ascii="Times New Roman" w:hAnsi="Times New Roman" w:cs="Times New Roman"/>
+          <w:sz w:val="32"/>
+          <w:lang w:val="ru-RU"/>
+        </w:rPr>
+        <w:t xml:space="preserve">– </w:t>
+      </w:r>
+      <w:proofErr w:type="spellStart"/>
+      <w:r>
+        <w:rPr>
+          <w:rFonts w:ascii="Times New Roman" w:hAnsi="Times New Roman" w:cs="Times New Roman"/>
+          <w:sz w:val="32"/>
+          <w:lang w:val="ru-RU"/>
+        </w:rPr>
+        <w:t>це</w:t>
+      </w:r>
+      <w:proofErr w:type="spellEnd"/>
+      <w:r>
+        <w:rPr>
+          <w:rFonts w:ascii="Times New Roman" w:hAnsi="Times New Roman" w:cs="Times New Roman"/>
+          <w:sz w:val="32"/>
+          <w:lang w:val="ru-RU"/>
+        </w:rPr>
+        <w:t xml:space="preserve"> </w:t>
+      </w:r>
+      <w:r>
+        <w:rPr>
+          <w:rFonts w:ascii="Times New Roman" w:hAnsi="Times New Roman" w:cs="Times New Roman"/>
+          <w:sz w:val="32"/>
+        </w:rPr>
+        <w:t>Y</w:t>
+      </w:r>
+    </w:p>
+    <w:p>
+      <w:pPr>
+        <w:tabs>
+          <w:tab w:val="left" w:pos="2340"/>
+        </w:tabs>
+        <w:spacing w:line="276" w:lineRule="auto"/>
+        <w:rPr>
+          <w:rFonts w:ascii="Times New Roman" w:hAnsi="Times New Roman" w:cs="Times New Roman"/>
+          <w:sz w:val="32"/>
+          <w:lang w:val="uk-UA"/>
+        </w:rPr>
+      </w:pPr>
+      <w:r>
+        <w:rPr>
+          <w:rFonts w:ascii="Times New Roman" w:hAnsi="Times New Roman" w:cs="Times New Roman"/>
+          <w:sz w:val="32"/>
+          <w:lang w:val="uk-UA"/>
+        </w:rPr>
+        <w:t xml:space="preserve">Наступний крок це знайти </w:t>
+      </w:r>
+      <w:proofErr w:type="spellStart"/>
+      <w:r>
+        <w:rPr>
+          <w:rFonts w:ascii="Times New Roman" w:hAnsi="Times New Roman" w:cs="Times New Roman"/>
+          <w:sz w:val="32"/>
+          <w:lang w:val="uk-UA"/>
+        </w:rPr>
+        <w:t>псевдообернену</w:t>
+      </w:r>
+      <w:proofErr w:type="spellEnd"/>
+      <w:r>
+        <w:rPr>
+          <w:rFonts w:ascii="Times New Roman" w:hAnsi="Times New Roman" w:cs="Times New Roman"/>
+          <w:sz w:val="32"/>
+          <w:lang w:val="uk-UA"/>
+        </w:rPr>
+        <w:t xml:space="preserve"> матрицю</w:t>
+      </w:r>
+      <m:oMath>
+        <m:r>
+          <w:rPr>
+            <w:rFonts w:ascii="Cambria Math" w:hAnsi="Cambria Math" w:cs="Times New Roman"/>
+            <w:sz w:val="32"/>
+            <w:lang w:val="uk-UA"/>
+          </w:rPr>
+          <m:t xml:space="preserve"> </m:t>
+        </m:r>
+        <m:sSup>
+          <m:sSupPr>
+            <m:ctrlPr>
+              <w:rPr>
+                <w:rFonts w:ascii="Cambria Math" w:hAnsi="Cambria Math" w:cs="Times New Roman"/>
+                <w:b/>
+                <w:i/>
+                <w:sz w:val="28"/>
+                <w:szCs w:val="28"/>
+              </w:rPr>
+            </m:ctrlPr>
+          </m:sSupPr>
+          <m:e>
+            <m:r>
+              <m:rPr>
+                <m:sty m:val="bi"/>
+              </m:rPr>
+              <w:rPr>
+                <w:rFonts w:ascii="Cambria Math" w:hAnsi="Cambria Math" w:cs="Times New Roman"/>
+                <w:sz w:val="28"/>
+                <w:szCs w:val="28"/>
+              </w:rPr>
+              <m:t>X</m:t>
+            </m:r>
+          </m:e>
+          <m:sup>
+            <m:r>
+              <m:rPr>
+                <m:sty m:val="bi"/>
+              </m:rPr>
+              <w:rPr>
+                <w:rFonts w:ascii="Cambria Math" w:hAnsi="Cambria Math" w:cs="Times New Roman"/>
+                <w:sz w:val="28"/>
+                <w:szCs w:val="28"/>
+                <w:lang w:val="ru-RU"/>
+              </w:rPr>
+              <m:t>+</m:t>
+            </m:r>
+          </m:sup>
+        </m:sSup>
+      </m:oMath>
+      <w:r>
+        <w:rPr>
+          <w:rFonts w:ascii="Times New Roman" w:hAnsi="Times New Roman" w:cs="Times New Roman"/>
+          <w:sz w:val="32"/>
+          <w:lang w:val="uk-UA"/>
+        </w:rPr>
+        <w:t xml:space="preserve"> одним із методів</w:t>
+      </w:r>
+    </w:p>
+    <w:p>
+      <w:pPr>
+        <w:pStyle w:val="a4"/>
+        <w:numPr>
+          <w:ilvl w:val="0"/>
+          <w:numId w:val="2"/>
+        </w:numPr>
+        <w:tabs>
+          <w:tab w:val="left" w:pos="2340"/>
+        </w:tabs>
+        <w:spacing w:line="276" w:lineRule="auto"/>
+        <w:rPr>
+          <w:rFonts w:ascii="Times New Roman" w:hAnsi="Times New Roman" w:cs="Times New Roman"/>
+          <w:b/>
+          <w:sz w:val="28"/>
+          <w:lang w:val="uk-UA"/>
+        </w:rPr>
+      </w:pPr>
+      <w:r>
+        <w:rPr>
+          <w:rFonts w:ascii="Times New Roman" w:hAnsi="Times New Roman" w:cs="Times New Roman"/>
+          <w:b/>
+          <w:sz w:val="28"/>
+          <w:lang w:val="uk-UA"/>
+        </w:rPr>
+        <w:t xml:space="preserve">За формулою </w:t>
+      </w:r>
+      <w:proofErr w:type="spellStart"/>
+      <w:r>
+        <w:rPr>
+          <w:rFonts w:ascii="Times New Roman" w:hAnsi="Times New Roman" w:cs="Times New Roman"/>
+          <w:b/>
+          <w:sz w:val="28"/>
+          <w:lang w:val="uk-UA"/>
+        </w:rPr>
+        <w:t>Гревіля</w:t>
+      </w:r>
+      <w:proofErr w:type="spellEnd"/>
+    </w:p>
+    <w:p>
+      <w:pPr>
+        <w:tabs>
+          <w:tab w:val="left" w:pos="2340"/>
+        </w:tabs>
+        <w:spacing w:line="276" w:lineRule="auto"/>
+        <w:rPr>
+          <w:rFonts w:ascii="Times New Roman" w:hAnsi="Times New Roman" w:cs="Times New Roman"/>
+          <w:lang w:val="ru-RU"/>
+        </w:rPr>
+      </w:pPr>
+      <w:r>
+        <w:rPr>
+          <w:rFonts w:ascii="Times New Roman" w:hAnsi="Times New Roman" w:cs="Times New Roman"/>
+          <w:sz w:val="28"/>
+          <w:lang w:val="uk-UA"/>
+        </w:rPr>
+        <w:t xml:space="preserve">За умови, що для матриці </w:t>
+      </w:r>
+      <w:r>
+        <w:rPr>
+          <w:rFonts w:ascii="Times New Roman" w:hAnsi="Times New Roman" w:cs="Times New Roman"/>
+          <w:b/>
+          <w:i/>
+          <w:sz w:val="28"/>
+          <w:lang w:val="uk-UA"/>
+        </w:rPr>
+        <w:t>А</w:t>
+      </w:r>
+      <w:r>
+        <w:rPr>
+          <w:rFonts w:ascii="Times New Roman" w:hAnsi="Times New Roman" w:cs="Times New Roman"/>
+          <w:b/>
+          <w:i/>
+          <w:sz w:val="36"/>
+          <w:lang w:val="uk-UA"/>
+        </w:rPr>
+        <w:t xml:space="preserve"> </w:t>
+      </w:r>
+      <w:r>
+        <w:rPr>
+          <w:rFonts w:ascii="Times New Roman" w:hAnsi="Times New Roman" w:cs="Times New Roman"/>
+          <w:sz w:val="28"/>
+          <w:lang w:val="uk-UA"/>
+        </w:rPr>
+        <w:t xml:space="preserve">відома </w:t>
+      </w:r>
+      <w:proofErr w:type="spellStart"/>
+      <w:r>
+        <w:rPr>
+          <w:rFonts w:ascii="Times New Roman" w:hAnsi="Times New Roman" w:cs="Times New Roman"/>
+          <w:sz w:val="28"/>
+          <w:lang w:val="uk-UA"/>
+        </w:rPr>
+        <w:t>псевдообернена</w:t>
+      </w:r>
+      <w:proofErr w:type="spellEnd"/>
+      <w:r>
+        <w:rPr>
+          <w:rFonts w:ascii="Times New Roman" w:hAnsi="Times New Roman" w:cs="Times New Roman"/>
+          <w:sz w:val="28"/>
+          <w:lang w:val="uk-UA"/>
+        </w:rPr>
+        <w:t xml:space="preserve"> матриця </w:t>
+      </w:r>
+      <m:oMath>
+        <m:sSup>
+          <m:sSupPr>
+            <m:ctrlPr>
+              <w:rPr>
+                <w:rFonts w:ascii="Cambria Math" w:hAnsi="Cambria Math" w:cs="Times New Roman"/>
+                <w:b/>
+                <w:i/>
+                <w:sz w:val="28"/>
+                <w:szCs w:val="28"/>
+              </w:rPr>
+            </m:ctrlPr>
+          </m:sSupPr>
+          <m:e>
+            <m:r>
+              <m:rPr>
+                <m:sty m:val="bi"/>
+              </m:rPr>
+              <w:rPr>
+                <w:rFonts w:ascii="Cambria Math" w:hAnsi="Cambria Math" w:cs="Times New Roman"/>
+                <w:sz w:val="28"/>
+                <w:szCs w:val="28"/>
+              </w:rPr>
+              <m:t>A</m:t>
+            </m:r>
+          </m:e>
+          <m:sup>
+            <m:r>
+              <m:rPr>
+                <m:sty m:val="bi"/>
+              </m:rPr>
+              <w:rPr>
+                <w:rFonts w:ascii="Cambria Math" w:hAnsi="Cambria Math" w:cs="Times New Roman"/>
+                <w:sz w:val="28"/>
+                <w:szCs w:val="28"/>
+                <w:lang w:val="ru-RU"/>
+              </w:rPr>
+              <m:t>+</m:t>
+            </m:r>
+          </m:sup>
+        </m:sSup>
+      </m:oMath>
+      <w:r>
+        <w:rPr>
+          <w:rFonts w:ascii="Times New Roman" w:eastAsiaTheme="minorEastAsia" w:hAnsi="Times New Roman" w:cs="Times New Roman"/>
+          <w:b/>
+          <w:sz w:val="28"/>
+          <w:szCs w:val="28"/>
+          <w:lang w:val="ru-RU"/>
+        </w:rPr>
+        <w:t xml:space="preserve"> </w:t>
+      </w:r>
+      <w:r>
+        <w:rPr>
+          <w:rFonts w:ascii="Times New Roman" w:eastAsiaTheme="minorEastAsia" w:hAnsi="Times New Roman" w:cs="Times New Roman"/>
+          <w:sz w:val="28"/>
+          <w:szCs w:val="28"/>
+          <w:lang w:val="ru-RU"/>
+        </w:rPr>
+        <w:t xml:space="preserve">, </w:t>
+      </w:r>
+      <w:proofErr w:type="spellStart"/>
+      <w:r>
+        <w:rPr>
+          <w:rFonts w:ascii="Times New Roman" w:eastAsiaTheme="minorEastAsia" w:hAnsi="Times New Roman" w:cs="Times New Roman"/>
+          <w:sz w:val="28"/>
+          <w:szCs w:val="28"/>
+          <w:lang w:val="ru-RU"/>
+        </w:rPr>
+        <w:t>тоді</w:t>
+      </w:r>
+      <w:proofErr w:type="spellEnd"/>
+      <w:r>
+        <w:rPr>
+          <w:rFonts w:ascii="Times New Roman" w:eastAsiaTheme="minorEastAsia" w:hAnsi="Times New Roman" w:cs="Times New Roman"/>
+          <w:sz w:val="28"/>
+          <w:szCs w:val="28"/>
+          <w:lang w:val="ru-RU"/>
+        </w:rPr>
+        <w:t xml:space="preserve"> ми </w:t>
+      </w:r>
+      <w:proofErr w:type="spellStart"/>
+      <w:r>
+        <w:rPr>
+          <w:rFonts w:ascii="Times New Roman" w:eastAsiaTheme="minorEastAsia" w:hAnsi="Times New Roman" w:cs="Times New Roman"/>
+          <w:sz w:val="28"/>
+          <w:szCs w:val="28"/>
+          <w:lang w:val="ru-RU"/>
+        </w:rPr>
+        <w:t>можемо</w:t>
+      </w:r>
+      <w:proofErr w:type="spellEnd"/>
+      <w:r>
+        <w:rPr>
+          <w:rFonts w:ascii="Times New Roman" w:eastAsiaTheme="minorEastAsia" w:hAnsi="Times New Roman" w:cs="Times New Roman"/>
+          <w:sz w:val="28"/>
+          <w:szCs w:val="28"/>
+          <w:lang w:val="ru-RU"/>
+        </w:rPr>
+        <w:t xml:space="preserve"> </w:t>
+      </w:r>
+      <w:proofErr w:type="spellStart"/>
+      <w:r>
+        <w:rPr>
+          <w:rFonts w:ascii="Times New Roman" w:eastAsiaTheme="minorEastAsia" w:hAnsi="Times New Roman" w:cs="Times New Roman"/>
+          <w:sz w:val="28"/>
+          <w:szCs w:val="28"/>
+          <w:lang w:val="ru-RU"/>
+        </w:rPr>
+        <w:t>знайти</w:t>
+      </w:r>
+      <w:proofErr w:type="spellEnd"/>
+      <w:r>
+        <w:rPr>
+          <w:rFonts w:ascii="Times New Roman" w:eastAsiaTheme="minorEastAsia" w:hAnsi="Times New Roman" w:cs="Times New Roman"/>
+          <w:sz w:val="28"/>
+          <w:szCs w:val="28"/>
+          <w:lang w:val="ru-RU"/>
+        </w:rPr>
+        <w:t xml:space="preserve"> </w:t>
+      </w:r>
+      <w:proofErr w:type="spellStart"/>
+      <w:r>
+        <w:rPr>
+          <w:rFonts w:ascii="Times New Roman" w:eastAsiaTheme="minorEastAsia" w:hAnsi="Times New Roman" w:cs="Times New Roman"/>
+          <w:sz w:val="28"/>
+          <w:szCs w:val="28"/>
+          <w:lang w:val="ru-RU"/>
+        </w:rPr>
+        <w:t>псевдообернену</w:t>
+      </w:r>
+      <w:proofErr w:type="spellEnd"/>
+      <w:r>
+        <w:rPr>
+          <w:rFonts w:ascii="Times New Roman" w:eastAsiaTheme="minorEastAsia" w:hAnsi="Times New Roman" w:cs="Times New Roman"/>
+          <w:sz w:val="28"/>
+          <w:szCs w:val="28"/>
+          <w:lang w:val="ru-RU"/>
+        </w:rPr>
+        <w:t xml:space="preserve"> </w:t>
+      </w:r>
+      <w:proofErr w:type="spellStart"/>
+      <w:r>
+        <w:rPr>
+          <w:rFonts w:ascii="Times New Roman" w:eastAsiaTheme="minorEastAsia" w:hAnsi="Times New Roman" w:cs="Times New Roman"/>
+          <w:sz w:val="28"/>
+          <w:szCs w:val="28"/>
+          <w:lang w:val="ru-RU"/>
+        </w:rPr>
+        <w:t>матрицю</w:t>
+      </w:r>
+      <w:proofErr w:type="spellEnd"/>
+      <w:r>
+        <w:rPr>
+          <w:rFonts w:ascii="Times New Roman" w:eastAsiaTheme="minorEastAsia" w:hAnsi="Times New Roman" w:cs="Times New Roman"/>
+          <w:sz w:val="28"/>
+          <w:szCs w:val="28"/>
+          <w:lang w:val="ru-RU"/>
+        </w:rPr>
+        <w:t xml:space="preserve"> </w:t>
+      </w:r>
+      <w:r>
+        <w:rPr>
+          <w:rFonts w:ascii="Times New Roman" w:eastAsiaTheme="minorEastAsia" w:hAnsi="Times New Roman" w:cs="Times New Roman"/>
+          <w:sz w:val="28"/>
+          <w:szCs w:val="28"/>
+          <w:lang w:val="uk-UA"/>
+        </w:rPr>
+        <w:t xml:space="preserve">до розширеної матриці </w:t>
+      </w:r>
+      <m:oMath>
+        <m:sSup>
+          <m:sSupPr>
+            <m:ctrlPr>
+              <w:rPr>
+                <w:rFonts w:ascii="Cambria Math" w:eastAsiaTheme="minorEastAsia" w:hAnsi="Cambria Math" w:cs="Times New Roman"/>
+                <w:i/>
+                <w:sz w:val="28"/>
+                <w:szCs w:val="28"/>
+                <w:lang w:val="ru-RU"/>
+              </w:rPr>
+            </m:ctrlPr>
+          </m:sSupPr>
+          <m:e>
+            <m:d>
+              <m:dPr>
+                <m:ctrlPr>
+                  <w:rPr>
+                    <w:rFonts w:ascii="Cambria Math" w:eastAsiaTheme="minorEastAsia" w:hAnsi="Cambria Math" w:cs="Times New Roman"/>
+                    <w:i/>
+                    <w:sz w:val="28"/>
+                    <w:szCs w:val="28"/>
+                    <w:lang w:val="ru-RU"/>
+                  </w:rPr>
+                </m:ctrlPr>
+              </m:dPr>
+              <m:e>
+                <m:f>
+                  <m:fPr>
+                    <m:type m:val="noBar"/>
+                    <m:ctrlPr>
+                      <w:rPr>
+                        <w:rFonts w:ascii="Cambria Math" w:eastAsiaTheme="minorEastAsia" w:hAnsi="Cambria Math" w:cs="Times New Roman"/>
+                        <w:i/>
+                        <w:sz w:val="28"/>
+                        <w:szCs w:val="28"/>
+                        <w:lang w:val="ru-RU"/>
+                      </w:rPr>
+                    </m:ctrlPr>
+                  </m:fPr>
+                  <m:num>
+                    <m:r>
+                      <w:rPr>
+                        <w:rFonts w:ascii="Cambria Math" w:eastAsiaTheme="minorEastAsia" w:hAnsi="Cambria Math" w:cs="Times New Roman"/>
+                        <w:sz w:val="28"/>
+                        <w:szCs w:val="28"/>
+                      </w:rPr>
+                      <m:t>A</m:t>
+                    </m:r>
+                  </m:num>
+                  <m:den>
+                    <m:sSup>
+                      <m:sSupPr>
+                        <m:ctrlPr>
+                          <w:rPr>
+                            <w:rFonts w:ascii="Cambria Math" w:eastAsiaTheme="minorEastAsia" w:hAnsi="Cambria Math" w:cs="Times New Roman"/>
+                            <w:i/>
+                            <w:sz w:val="28"/>
+                            <w:szCs w:val="28"/>
+                            <w:lang w:val="ru-RU"/>
+                          </w:rPr>
+                        </m:ctrlPr>
+                      </m:sSupPr>
+                      <m:e>
+                        <m:r>
+                          <w:rPr>
+                            <w:rFonts w:ascii="Cambria Math" w:eastAsiaTheme="minorEastAsia" w:hAnsi="Cambria Math" w:cs="Times New Roman"/>
+                            <w:sz w:val="28"/>
+                            <w:szCs w:val="28"/>
+                            <w:lang w:val="ru-RU"/>
+                          </w:rPr>
+                          <m:t>a</m:t>
+                        </m:r>
+                      </m:e>
+                      <m:sup>
+                        <m:r>
+                          <w:rPr>
+                            <w:rFonts w:ascii="Cambria Math" w:eastAsiaTheme="minorEastAsia" w:hAnsi="Cambria Math" w:cs="Times New Roman"/>
+                            <w:sz w:val="28"/>
+                            <w:szCs w:val="28"/>
+                            <w:lang w:val="ru-RU"/>
+                          </w:rPr>
+                          <m:t>T</m:t>
+                        </m:r>
+                      </m:sup>
+                    </m:sSup>
+                  </m:den>
+                </m:f>
+              </m:e>
+            </m:d>
+          </m:e>
+          <m:sup>
+            <m:r>
+              <w:rPr>
+                <w:rFonts w:ascii="Cambria Math" w:eastAsiaTheme="minorEastAsia" w:hAnsi="Cambria Math" w:cs="Times New Roman"/>
+                <w:sz w:val="28"/>
+                <w:szCs w:val="28"/>
+                <w:lang w:val="ru-RU"/>
+              </w:rPr>
+              <m:t>+</m:t>
+            </m:r>
+          </m:sup>
+        </m:sSup>
+      </m:oMath>
+      <w:r>
+        <w:rPr>
+          <w:rFonts w:ascii="Times New Roman" w:eastAsiaTheme="minorEastAsia" w:hAnsi="Times New Roman" w:cs="Times New Roman"/>
+          <w:sz w:val="28"/>
+          <w:szCs w:val="28"/>
+          <w:lang w:val="ru-RU"/>
+        </w:rPr>
+        <w:t xml:space="preserve"> за формулою:</w:t>
+      </w:r>
+      <w:r>
+        <w:rPr>
+          <w:rFonts w:ascii="Times New Roman" w:eastAsiaTheme="minorEastAsia" w:hAnsi="Times New Roman" w:cs="Times New Roman"/>
+          <w:sz w:val="28"/>
+          <w:szCs w:val="28"/>
+          <w:lang w:val="ru-RU"/>
+        </w:rPr>
+        <w:t xml:space="preserve"> </w:t>
+      </w:r>
+    </w:p>
+    <w:p>
+      <w:pPr>
+        <w:tabs>
+          <w:tab w:val="left" w:pos="2340"/>
+        </w:tabs>
+        <w:spacing w:line="276" w:lineRule="auto"/>
+        <w:rPr>
+          <w:rFonts w:ascii="Times New Roman" w:hAnsi="Times New Roman" w:cs="Times New Roman"/>
+          <w:sz w:val="28"/>
+          <w:lang w:val="uk-UA"/>
+        </w:rPr>
+      </w:pPr>
+      <w:r>
+        <w:rPr>
+          <w:rFonts w:ascii="Times New Roman" w:hAnsi="Times New Roman" w:cs="Times New Roman"/>
+          <w:noProof/>
+          <w:sz w:val="28"/>
+        </w:rPr>
+        <w:drawing>
+          <wp:inline distT="0" distB="0" distL="0" distR="0">
+            <wp:extent cx="4961255" cy="1041400"/>
+            <wp:effectExtent l="0" t="0" r="0" b="6350"/>
+            <wp:docPr id="6" name="Рисунок 6"/>
+            <wp:cNvGraphicFramePr>
+              <a:graphicFrameLocks xmlns:a="http://schemas.openxmlformats.org/drawingml/2006/main" noChangeAspect="1"/>
+            </wp:cNvGraphicFramePr>
+            <a:graphic xmlns:a="http://schemas.openxmlformats.org/drawingml/2006/main">
+              <a:graphicData uri="http://schemas.openxmlformats.org/drawingml/2006/picture">
+                <pic:pic xmlns:pic="http://schemas.openxmlformats.org/drawingml/2006/picture">
+                  <pic:nvPicPr>
+                    <pic:cNvPr id="0" name="Picture 4"/>
+                    <pic:cNvPicPr>
+                      <a:picLocks noChangeAspect="1" noChangeArrowheads="1"/>
+                    </pic:cNvPicPr>
+                  </pic:nvPicPr>
+                  <pic:blipFill>
+                    <a:blip r:embed="rId10">
+                      <a:extLst>
+                        <a:ext uri="{28A0092B-C50C-407E-A947-70E740481C1C}">
+                          <a14:useLocalDpi xmlns:a14="http://schemas.microsoft.com/office/drawing/2010/main" val="0"/>
+                        </a:ext>
+                      </a:extLst>
+                    </a:blip>
+                    <a:srcRect/>
+                    <a:stretch>
+                      <a:fillRect/>
+                    </a:stretch>
+                  </pic:blipFill>
+                  <pic:spPr bwMode="auto">
+                    <a:xfrm>
+                      <a:off x="0" y="0"/>
+                      <a:ext cx="4961255" cy="1041400"/>
+                    </a:xfrm>
+                    <a:prstGeom prst="rect">
+                      <a:avLst/>
+                    </a:prstGeom>
+                    <a:noFill/>
+                    <a:ln>
+                      <a:noFill/>
+                    </a:ln>
+                  </pic:spPr>
+                </pic:pic>
+              </a:graphicData>
+            </a:graphic>
+          </wp:inline>
+        </w:drawing>
+      </w:r>
+    </w:p>
+    <w:p>
+      <w:pPr>
+        <w:tabs>
+          <w:tab w:val="left" w:pos="2340"/>
+        </w:tabs>
+        <w:spacing w:line="276" w:lineRule="auto"/>
+        <w:rPr>
+          <w:rFonts w:ascii="Times New Roman" w:hAnsi="Times New Roman" w:cs="Times New Roman"/>
+          <w:sz w:val="28"/>
+          <w:lang w:val="ru-RU"/>
+        </w:rPr>
+      </w:pPr>
+      <w:r>
+        <w:rPr>
+          <w:rFonts w:ascii="Times New Roman" w:hAnsi="Times New Roman" w:cs="Times New Roman"/>
+          <w:sz w:val="28"/>
+          <w:lang w:val="uk-UA"/>
+        </w:rPr>
+        <w:t xml:space="preserve">Де </w:t>
+      </w:r>
+      <w:r>
+        <w:rPr>
+          <w:rFonts w:ascii="Times New Roman" w:hAnsi="Times New Roman" w:cs="Times New Roman"/>
+          <w:sz w:val="28"/>
+        </w:rPr>
+        <w:t>Z</w:t>
+      </w:r>
+      <w:r>
+        <w:rPr>
+          <w:rFonts w:ascii="Times New Roman" w:hAnsi="Times New Roman" w:cs="Times New Roman"/>
+          <w:sz w:val="28"/>
+          <w:lang w:val="ru-RU"/>
+        </w:rPr>
+        <w:t>(</w:t>
+      </w:r>
+      <w:r>
+        <w:rPr>
+          <w:rFonts w:ascii="Times New Roman" w:hAnsi="Times New Roman" w:cs="Times New Roman"/>
+          <w:sz w:val="28"/>
+        </w:rPr>
+        <w:t>A</w:t>
+      </w:r>
+      <w:r>
+        <w:rPr>
+          <w:rFonts w:ascii="Times New Roman" w:hAnsi="Times New Roman" w:cs="Times New Roman"/>
+          <w:sz w:val="28"/>
+          <w:lang w:val="ru-RU"/>
+        </w:rPr>
+        <w:t xml:space="preserve">) = </w:t>
+      </w:r>
+      <w:r>
+        <w:rPr>
+          <w:rFonts w:ascii="Times New Roman" w:hAnsi="Times New Roman" w:cs="Times New Roman"/>
+          <w:sz w:val="28"/>
+        </w:rPr>
+        <w:t>E</w:t>
+      </w:r>
+      <w:r>
+        <w:rPr>
+          <w:rFonts w:ascii="Times New Roman" w:hAnsi="Times New Roman" w:cs="Times New Roman"/>
+          <w:sz w:val="28"/>
+          <w:lang w:val="ru-RU"/>
+        </w:rPr>
+        <w:t xml:space="preserve"> - </w:t>
+      </w:r>
+      <m:oMath>
+        <m:sSup>
+          <m:sSupPr>
+            <m:ctrlPr>
+              <w:rPr>
+                <w:rFonts w:ascii="Cambria Math" w:hAnsi="Cambria Math" w:cs="Times New Roman"/>
+                <w:b/>
+                <w:i/>
+                <w:sz w:val="28"/>
+                <w:szCs w:val="28"/>
+              </w:rPr>
+            </m:ctrlPr>
+          </m:sSupPr>
+          <m:e>
+            <m:r>
+              <m:rPr>
+                <m:sty m:val="p"/>
+              </m:rPr>
+              <w:rPr>
+                <w:rFonts w:ascii="Cambria Math" w:hAnsi="Cambria Math" w:cs="Times New Roman"/>
+                <w:sz w:val="28"/>
+                <w:szCs w:val="28"/>
+              </w:rPr>
+              <m:t>A</m:t>
+            </m:r>
+          </m:e>
+          <m:sup>
+            <m:r>
+              <m:rPr>
+                <m:sty m:val="bi"/>
+              </m:rPr>
+              <w:rPr>
+                <w:rFonts w:ascii="Cambria Math" w:hAnsi="Cambria Math" w:cs="Times New Roman"/>
+                <w:sz w:val="28"/>
+                <w:szCs w:val="28"/>
+                <w:lang w:val="ru-RU"/>
+              </w:rPr>
+              <m:t>+</m:t>
+            </m:r>
+          </m:sup>
+        </m:sSup>
+        <m:r>
+          <m:rPr>
+            <m:sty m:val="p"/>
+          </m:rPr>
+          <w:rPr>
+            <w:rFonts w:ascii="Cambria Math" w:hAnsi="Cambria Math" w:cs="Times New Roman"/>
+            <w:sz w:val="28"/>
+            <w:szCs w:val="28"/>
+          </w:rPr>
+          <m:t>A</m:t>
+        </m:r>
+      </m:oMath>
+      <w:r>
+        <w:rPr>
+          <w:rFonts w:ascii="Times New Roman" w:eastAsiaTheme="minorEastAsia" w:hAnsi="Times New Roman" w:cs="Times New Roman"/>
+          <w:sz w:val="28"/>
+          <w:szCs w:val="28"/>
+          <w:lang w:val="ru-RU"/>
+        </w:rPr>
+        <w:t xml:space="preserve"> </w:t>
+      </w:r>
+      <w:r>
+        <w:rPr>
+          <w:rFonts w:ascii="Times New Roman" w:eastAsiaTheme="minorEastAsia" w:hAnsi="Times New Roman" w:cs="Times New Roman"/>
+          <w:sz w:val="28"/>
+          <w:szCs w:val="28"/>
+          <w:lang w:val="uk-UA"/>
+        </w:rPr>
+        <w:t xml:space="preserve">(проектор на ядро матриці А), </w:t>
+      </w:r>
+      <w:r>
+        <w:rPr>
+          <w:rFonts w:ascii="Times New Roman" w:eastAsiaTheme="minorEastAsia" w:hAnsi="Times New Roman" w:cs="Times New Roman"/>
+          <w:sz w:val="28"/>
+          <w:szCs w:val="28"/>
+        </w:rPr>
+        <w:t>R</w:t>
+      </w:r>
+      <w:r>
+        <w:rPr>
+          <w:rFonts w:ascii="Times New Roman" w:eastAsiaTheme="minorEastAsia" w:hAnsi="Times New Roman" w:cs="Times New Roman"/>
+          <w:sz w:val="28"/>
+          <w:szCs w:val="28"/>
+          <w:lang w:val="ru-RU"/>
+        </w:rPr>
+        <w:t>(</w:t>
+      </w:r>
+      <w:r>
+        <w:rPr>
+          <w:rFonts w:ascii="Times New Roman" w:eastAsiaTheme="minorEastAsia" w:hAnsi="Times New Roman" w:cs="Times New Roman"/>
+          <w:sz w:val="28"/>
+          <w:szCs w:val="28"/>
+        </w:rPr>
+        <w:t>A</w:t>
+      </w:r>
+      <w:r>
+        <w:rPr>
+          <w:rFonts w:ascii="Times New Roman" w:eastAsiaTheme="minorEastAsia" w:hAnsi="Times New Roman" w:cs="Times New Roman"/>
+          <w:sz w:val="28"/>
+          <w:szCs w:val="28"/>
+          <w:lang w:val="ru-RU"/>
+        </w:rPr>
+        <w:t xml:space="preserve">) = </w:t>
+      </w:r>
+      <m:oMath>
+        <m:sSup>
+          <m:sSupPr>
+            <m:ctrlPr>
+              <w:rPr>
+                <w:rFonts w:ascii="Cambria Math" w:hAnsi="Cambria Math" w:cs="Times New Roman"/>
+                <w:b/>
+                <w:i/>
+                <w:sz w:val="28"/>
+                <w:szCs w:val="28"/>
+              </w:rPr>
+            </m:ctrlPr>
+          </m:sSupPr>
+          <m:e>
+            <m:r>
+              <m:rPr>
+                <m:sty m:val="p"/>
+              </m:rPr>
+              <w:rPr>
+                <w:rFonts w:ascii="Cambria Math" w:hAnsi="Cambria Math" w:cs="Times New Roman"/>
+                <w:sz w:val="28"/>
+                <w:szCs w:val="28"/>
+              </w:rPr>
+              <m:t>A</m:t>
+            </m:r>
+          </m:e>
+          <m:sup>
+            <m:r>
+              <m:rPr>
+                <m:sty m:val="bi"/>
+              </m:rPr>
+              <w:rPr>
+                <w:rFonts w:ascii="Cambria Math" w:hAnsi="Cambria Math" w:cs="Times New Roman"/>
+                <w:sz w:val="28"/>
+                <w:szCs w:val="28"/>
+                <w:lang w:val="ru-RU"/>
+              </w:rPr>
+              <m:t>+</m:t>
+            </m:r>
+          </m:sup>
+        </m:sSup>
+        <m:sSup>
+          <m:sSupPr>
+            <m:ctrlPr>
+              <w:rPr>
+                <w:rFonts w:ascii="Cambria Math" w:hAnsi="Cambria Math" w:cs="Times New Roman"/>
+                <w:sz w:val="28"/>
+                <w:szCs w:val="28"/>
+              </w:rPr>
+            </m:ctrlPr>
+          </m:sSupPr>
+          <m:e>
+            <m:d>
+              <m:dPr>
+                <m:ctrlPr>
+                  <w:rPr>
+                    <w:rFonts w:ascii="Cambria Math" w:hAnsi="Cambria Math" w:cs="Times New Roman"/>
+                    <w:sz w:val="28"/>
+                    <w:szCs w:val="28"/>
+                  </w:rPr>
+                </m:ctrlPr>
+              </m:dPr>
+              <m:e>
+                <m:sSup>
+                  <m:sSupPr>
+                    <m:ctrlPr>
+                      <w:rPr>
+                        <w:rFonts w:ascii="Cambria Math" w:hAnsi="Cambria Math" w:cs="Times New Roman"/>
+                        <w:sz w:val="28"/>
+                        <w:szCs w:val="28"/>
+                      </w:rPr>
+                    </m:ctrlPr>
+                  </m:sSupPr>
+                  <m:e>
+                    <m:r>
+                      <m:rPr>
+                        <m:sty m:val="p"/>
+                      </m:rPr>
+                      <w:rPr>
+                        <w:rFonts w:ascii="Cambria Math" w:hAnsi="Cambria Math" w:cs="Times New Roman"/>
+                        <w:sz w:val="28"/>
+                        <w:szCs w:val="28"/>
+                      </w:rPr>
+                      <m:t>A</m:t>
+                    </m:r>
+                  </m:e>
+                  <m:sup>
+                    <m:r>
+                      <w:rPr>
+                        <w:rFonts w:ascii="Cambria Math" w:hAnsi="Cambria Math" w:cs="Times New Roman"/>
+                        <w:sz w:val="28"/>
+                        <w:szCs w:val="28"/>
+                      </w:rPr>
+                      <m:t>+</m:t>
+                    </m:r>
+                  </m:sup>
+                </m:sSup>
+              </m:e>
+            </m:d>
+          </m:e>
+          <m:sup>
+            <m:r>
+              <w:rPr>
+                <w:rFonts w:ascii="Cambria Math" w:hAnsi="Cambria Math" w:cs="Times New Roman"/>
+                <w:sz w:val="28"/>
+                <w:szCs w:val="28"/>
+              </w:rPr>
+              <m:t>T</m:t>
+            </m:r>
+          </m:sup>
+        </m:sSup>
+      </m:oMath>
+    </w:p>
+    <w:p>
+      <w:pPr>
+        <w:tabs>
+          <w:tab w:val="left" w:pos="2340"/>
+        </w:tabs>
+        <w:spacing w:line="276" w:lineRule="auto"/>
+        <w:rPr>
+          <w:rFonts w:ascii="Times New Roman" w:hAnsi="Times New Roman" w:cs="Times New Roman"/>
+          <w:sz w:val="28"/>
+          <w:lang w:val="uk-UA"/>
+        </w:rPr>
+      </w:pPr>
+      <w:r>
+        <w:rPr>
+          <w:rFonts w:ascii="Times New Roman" w:hAnsi="Times New Roman" w:cs="Times New Roman"/>
+          <w:noProof/>
+        </w:rPr>
+        <w:lastRenderedPageBreak/>
+        <w:drawing>
+          <wp:inline distT="0" distB="0" distL="0" distR="0" wp14:anchorId="73C3583D" wp14:editId="4361E978">
+            <wp:extent cx="5972175" cy="5143500"/>
+            <wp:effectExtent l="0" t="0" r="9525" b="0"/>
+            <wp:docPr id="5" name="Рисунок 5"/>
+            <wp:cNvGraphicFramePr>
+              <a:graphicFrameLocks xmlns:a="http://schemas.openxmlformats.org/drawingml/2006/main" noChangeAspect="1"/>
+            </wp:cNvGraphicFramePr>
+            <a:graphic xmlns:a="http://schemas.openxmlformats.org/drawingml/2006/main">
+              <a:graphicData uri="http://schemas.openxmlformats.org/drawingml/2006/picture">
+                <pic:pic xmlns:pic="http://schemas.openxmlformats.org/drawingml/2006/picture">
+                  <pic:nvPicPr>
+                    <pic:cNvPr id="1" name=""/>
+                    <pic:cNvPicPr/>
+                  </pic:nvPicPr>
+                  <pic:blipFill>
+                    <a:blip r:embed="rId11"/>
+                    <a:stretch>
+                      <a:fillRect/>
+                    </a:stretch>
+                  </pic:blipFill>
+                  <pic:spPr>
+                    <a:xfrm>
+                      <a:off x="0" y="0"/>
+                      <a:ext cx="5972175" cy="5143500"/>
+                    </a:xfrm>
+                    <a:prstGeom prst="rect">
+                      <a:avLst/>
+                    </a:prstGeom>
+                  </pic:spPr>
+                </pic:pic>
+              </a:graphicData>
+            </a:graphic>
+          </wp:inline>
+        </w:drawing>
+      </w:r>
+    </w:p>
+    <w:p>
+      <w:pPr>
+        <w:tabs>
+          <w:tab w:val="left" w:pos="2340"/>
+        </w:tabs>
+        <w:spacing w:line="276" w:lineRule="auto"/>
+        <w:rPr>
+          <w:rFonts w:ascii="Times New Roman" w:hAnsi="Times New Roman" w:cs="Times New Roman"/>
+          <w:sz w:val="28"/>
+          <w:lang w:val="uk-UA"/>
+        </w:rPr>
+      </w:pPr>
+      <w:r>
+        <w:rPr>
+          <w:rFonts w:ascii="Times New Roman" w:hAnsi="Times New Roman" w:cs="Times New Roman"/>
+          <w:sz w:val="28"/>
+          <w:lang w:val="uk-UA"/>
+        </w:rPr>
+        <w:t>Допоміжні функції:</w:t>
+      </w:r>
+    </w:p>
+    <w:p>
+      <w:pPr>
+        <w:tabs>
+          <w:tab w:val="left" w:pos="2340"/>
+        </w:tabs>
+        <w:spacing w:line="276" w:lineRule="auto"/>
+        <w:rPr>
+          <w:noProof/>
+        </w:rPr>
+      </w:pPr>
+      <w:r>
+        <w:rPr>
+          <w:noProof/>
+        </w:rPr>
+        <w:drawing>
+          <wp:inline distT="0" distB="0" distL="0" distR="0" wp14:anchorId="3466DFCA" wp14:editId="71378B1C">
+            <wp:extent cx="3267075" cy="2009775"/>
+            <wp:effectExtent l="0" t="0" r="9525" b="9525"/>
+            <wp:docPr id="8" name="Рисунок 8"/>
+            <wp:cNvGraphicFramePr>
+              <a:graphicFrameLocks xmlns:a="http://schemas.openxmlformats.org/drawingml/2006/main" noChangeAspect="1"/>
+            </wp:cNvGraphicFramePr>
+            <a:graphic xmlns:a="http://schemas.openxmlformats.org/drawingml/2006/main">
+              <a:graphicData uri="http://schemas.openxmlformats.org/drawingml/2006/picture">
+                <pic:pic xmlns:pic="http://schemas.openxmlformats.org/drawingml/2006/picture">
+                  <pic:nvPicPr>
+                    <pic:cNvPr id="1" name=""/>
+                    <pic:cNvPicPr/>
+                  </pic:nvPicPr>
+                  <pic:blipFill>
+                    <a:blip r:embed="rId12"/>
+                    <a:stretch>
+                      <a:fillRect/>
+                    </a:stretch>
+                  </pic:blipFill>
+                  <pic:spPr>
+                    <a:xfrm>
+                      <a:off x="0" y="0"/>
+                      <a:ext cx="3267075" cy="2009775"/>
+                    </a:xfrm>
+                    <a:prstGeom prst="rect">
+                      <a:avLst/>
+                    </a:prstGeom>
+                  </pic:spPr>
+                </pic:pic>
+              </a:graphicData>
+            </a:graphic>
+          </wp:inline>
+        </w:drawing>
+      </w:r>
+      <w:r>
+        <w:rPr>
+          <w:noProof/>
+        </w:rPr>
+        <w:t xml:space="preserve"> </w:t>
+      </w:r>
+    </w:p>
+    <w:p>
+      <w:pPr>
+        <w:tabs>
+          <w:tab w:val="left" w:pos="2340"/>
+        </w:tabs>
+        <w:spacing w:line="276" w:lineRule="auto"/>
+        <w:rPr>
+          <w:rFonts w:ascii="Times New Roman" w:hAnsi="Times New Roman" w:cs="Times New Roman"/>
+          <w:noProof/>
+          <w:sz w:val="28"/>
+          <w:lang w:val="uk-UA"/>
+        </w:rPr>
+      </w:pPr>
+      <w:r>
+        <w:rPr>
+          <w:rFonts w:ascii="Times New Roman" w:hAnsi="Times New Roman" w:cs="Times New Roman"/>
+          <w:noProof/>
+          <w:sz w:val="28"/>
+          <w:lang w:val="uk-UA"/>
+        </w:rPr>
+        <w:t>Отримавши псевдообернену матрицю, підраховуємо оператор та множио на матрицю Х. Отриману матрицю перетворюємо на зображення і дивимося результат:</w:t>
+      </w:r>
+    </w:p>
+    <w:p>
+      <w:pPr>
+        <w:tabs>
+          <w:tab w:val="left" w:pos="2340"/>
+        </w:tabs>
+        <w:spacing w:line="276" w:lineRule="auto"/>
+        <w:rPr>
+          <w:rFonts w:ascii="Times New Roman" w:hAnsi="Times New Roman" w:cs="Times New Roman"/>
+          <w:sz w:val="28"/>
+          <w:lang w:val="uk-UA"/>
+        </w:rPr>
+      </w:pPr>
+      <w:r>
+        <w:rPr>
+          <w:noProof/>
+        </w:rPr>
+        <w:lastRenderedPageBreak/>
+        <w:drawing>
+          <wp:inline distT="0" distB="0" distL="0" distR="0" wp14:anchorId="548ADF20" wp14:editId="5283AAF7">
+            <wp:extent cx="5476875" cy="781050"/>
+            <wp:effectExtent l="0" t="0" r="9525" b="0"/>
+            <wp:docPr id="9" name="Рисунок 9"/>
+            <wp:cNvGraphicFramePr>
+              <a:graphicFrameLocks xmlns:a="http://schemas.openxmlformats.org/drawingml/2006/main" noChangeAspect="1"/>
+            </wp:cNvGraphicFramePr>
+            <a:graphic xmlns:a="http://schemas.openxmlformats.org/drawingml/2006/main">
+              <a:graphicData uri="http://schemas.openxmlformats.org/drawingml/2006/picture">
+                <pic:pic xmlns:pic="http://schemas.openxmlformats.org/drawingml/2006/picture">
+                  <pic:nvPicPr>
+                    <pic:cNvPr id="1" name=""/>
+                    <pic:cNvPicPr/>
+                  </pic:nvPicPr>
+                  <pic:blipFill>
+                    <a:blip r:embed="rId13"/>
+                    <a:stretch>
+                      <a:fillRect/>
+                    </a:stretch>
+                  </pic:blipFill>
+                  <pic:spPr>
+                    <a:xfrm>
+                      <a:off x="0" y="0"/>
+                      <a:ext cx="5476875" cy="781050"/>
+                    </a:xfrm>
+                    <a:prstGeom prst="rect">
+                      <a:avLst/>
+                    </a:prstGeom>
+                  </pic:spPr>
+                </pic:pic>
+              </a:graphicData>
+            </a:graphic>
+          </wp:inline>
+        </w:drawing>
+      </w:r>
+    </w:p>
+    <w:p>
+      <w:pPr>
+        <w:tabs>
+          <w:tab w:val="left" w:pos="2340"/>
+        </w:tabs>
+        <w:spacing w:line="276" w:lineRule="auto"/>
+        <w:rPr>
+          <w:rFonts w:ascii="Times New Roman" w:hAnsi="Times New Roman" w:cs="Times New Roman"/>
+          <w:sz w:val="28"/>
+          <w:lang w:val="uk-UA"/>
+        </w:rPr>
+      </w:pPr>
+      <w:r>
+        <w:rPr>
+          <w:noProof/>
+        </w:rPr>
+        <w:drawing>
+          <wp:inline distT="0" distB="0" distL="0" distR="0" wp14:anchorId="1EB8B4D4" wp14:editId="1AC6925C">
+            <wp:extent cx="4391025" cy="742950"/>
+            <wp:effectExtent l="0" t="0" r="9525" b="0"/>
+            <wp:docPr id="10" name="Рисунок 10"/>
+            <wp:cNvGraphicFramePr>
+              <a:graphicFrameLocks xmlns:a="http://schemas.openxmlformats.org/drawingml/2006/main" noChangeAspect="1"/>
+            </wp:cNvGraphicFramePr>
+            <a:graphic xmlns:a="http://schemas.openxmlformats.org/drawingml/2006/main">
+              <a:graphicData uri="http://schemas.openxmlformats.org/drawingml/2006/picture">
+                <pic:pic xmlns:pic="http://schemas.openxmlformats.org/drawingml/2006/picture">
+                  <pic:nvPicPr>
+                    <pic:cNvPr id="1" name=""/>
+                    <pic:cNvPicPr/>
+                  </pic:nvPicPr>
+                  <pic:blipFill>
+                    <a:blip r:embed="rId14"/>
+                    <a:stretch>
+                      <a:fillRect/>
+                    </a:stretch>
+                  </pic:blipFill>
+                  <pic:spPr>
+                    <a:xfrm>
+                      <a:off x="0" y="0"/>
+                      <a:ext cx="4391025" cy="742950"/>
+                    </a:xfrm>
+                    <a:prstGeom prst="rect">
+                      <a:avLst/>
+                    </a:prstGeom>
+                  </pic:spPr>
+                </pic:pic>
+              </a:graphicData>
+            </a:graphic>
+          </wp:inline>
+        </w:drawing>
+      </w:r>
+    </w:p>
+    <w:p>
+      <w:pPr>
+        <w:tabs>
+          <w:tab w:val="left" w:pos="2340"/>
+        </w:tabs>
+        <w:spacing w:line="276" w:lineRule="auto"/>
+        <w:rPr>
+          <w:rFonts w:ascii="Times New Roman" w:hAnsi="Times New Roman" w:cs="Times New Roman"/>
+          <w:sz w:val="28"/>
+          <w:lang w:val="uk-UA"/>
+        </w:rPr>
+      </w:pPr>
+      <w:r>
+        <w:rPr>
+          <w:noProof/>
+        </w:rPr>
+        <w:drawing>
+          <wp:inline distT="0" distB="0" distL="0" distR="0" wp14:anchorId="00171F26" wp14:editId="727810B0">
+            <wp:extent cx="4743450" cy="1771650"/>
+            <wp:effectExtent l="0" t="0" r="0" b="0"/>
+            <wp:docPr id="12" name="Рисунок 12"/>
+            <wp:cNvGraphicFramePr>
+              <a:graphicFrameLocks xmlns:a="http://schemas.openxmlformats.org/drawingml/2006/main" noChangeAspect="1"/>
+            </wp:cNvGraphicFramePr>
+            <a:graphic xmlns:a="http://schemas.openxmlformats.org/drawingml/2006/main">
+              <a:graphicData uri="http://schemas.openxmlformats.org/drawingml/2006/picture">
+                <pic:pic xmlns:pic="http://schemas.openxmlformats.org/drawingml/2006/picture">
+                  <pic:nvPicPr>
+                    <pic:cNvPr id="1" name=""/>
+                    <pic:cNvPicPr/>
+                  </pic:nvPicPr>
+                  <pic:blipFill>
+                    <a:blip r:embed="rId15"/>
+                    <a:stretch>
+                      <a:fillRect/>
+                    </a:stretch>
+                  </pic:blipFill>
+                  <pic:spPr>
+                    <a:xfrm>
+                      <a:off x="0" y="0"/>
+                      <a:ext cx="4743450" cy="1771650"/>
+                    </a:xfrm>
+                    <a:prstGeom prst="rect">
+                      <a:avLst/>
+                    </a:prstGeom>
+                  </pic:spPr>
+                </pic:pic>
+              </a:graphicData>
+            </a:graphic>
+          </wp:inline>
+        </w:drawing>
+      </w:r>
+    </w:p>
+    <w:p>
+      <w:pPr>
+        <w:tabs>
+          <w:tab w:val="left" w:pos="2340"/>
+        </w:tabs>
+        <w:spacing w:line="276" w:lineRule="auto"/>
+        <w:rPr>
+          <w:rFonts w:ascii="Times New Roman" w:hAnsi="Times New Roman" w:cs="Times New Roman"/>
+          <w:sz w:val="28"/>
+          <w:lang w:val="uk-UA"/>
+        </w:rPr>
+      </w:pPr>
+      <w:r>
+        <w:rPr>
+          <w:noProof/>
+        </w:rPr>
+        <w:drawing>
+          <wp:inline distT="0" distB="0" distL="0" distR="0" wp14:anchorId="0A54B715" wp14:editId="7D4DC2F5">
+            <wp:extent cx="5467350" cy="876300"/>
+            <wp:effectExtent l="0" t="0" r="0" b="0"/>
+            <wp:docPr id="13" name="Рисунок 13"/>
+            <wp:cNvGraphicFramePr>
+              <a:graphicFrameLocks xmlns:a="http://schemas.openxmlformats.org/drawingml/2006/main" noChangeAspect="1"/>
+            </wp:cNvGraphicFramePr>
+            <a:graphic xmlns:a="http://schemas.openxmlformats.org/drawingml/2006/main">
+              <a:graphicData uri="http://schemas.openxmlformats.org/drawingml/2006/picture">
+                <pic:pic xmlns:pic="http://schemas.openxmlformats.org/drawingml/2006/picture">
+                  <pic:nvPicPr>
+                    <pic:cNvPr id="1" name=""/>
+                    <pic:cNvPicPr/>
+                  </pic:nvPicPr>
+                  <pic:blipFill>
+                    <a:blip r:embed="rId16"/>
+                    <a:stretch>
+                      <a:fillRect/>
+                    </a:stretch>
+                  </pic:blipFill>
+                  <pic:spPr>
+                    <a:xfrm>
+                      <a:off x="0" y="0"/>
+                      <a:ext cx="5467350" cy="876300"/>
+                    </a:xfrm>
+                    <a:prstGeom prst="rect">
+                      <a:avLst/>
+                    </a:prstGeom>
+                  </pic:spPr>
+                </pic:pic>
+              </a:graphicData>
+            </a:graphic>
+          </wp:inline>
+        </w:drawing>
       </w:r>
       <w:bookmarkStart w:id="0" w:name="_GoBack"/>
       <w:bookmarkEnd w:id="0"/>
@@ -718,6 +4149,219 @@
     </w:sectPr>
   </w:body>
 </w:document>
+</file>
+
+<file path=word/numbering.xml><?xml version="1.0" encoding="utf-8"?>
+<w:numbering xmlns:wpc="http://schemas.microsoft.com/office/word/2010/wordprocessingCanvas" xmlns:cx="http://schemas.microsoft.com/office/drawing/2014/chartex" xmlns:mc="http://schemas.openxmlformats.org/markup-compatibility/2006" xmlns:o="urn:schemas-microsoft-com:office:office" xmlns:r="http://schemas.openxmlformats.org/officeDocument/2006/relationships" xmlns:m="http://schemas.openxmlformats.org/officeDocument/2006/math" xmlns:v="urn:schemas-microsoft-com:vml" xmlns:wp14="http://schemas.microsoft.com/office/word/2010/wordprocessingDrawing" xmlns:wp="http://schemas.openxmlformats.org/drawingml/2006/wordprocessingDrawing" xmlns:w10="urn:schemas-microsoft-com:office:word" xmlns:w="http://schemas.openxmlformats.org/wordprocessingml/2006/main" xmlns:w14="http://schemas.microsoft.com/office/word/2010/wordml" xmlns:w15="http://schemas.microsoft.com/office/word/2012/wordml" xmlns:w16se="http://schemas.microsoft.com/office/word/2015/wordml/symex" xmlns:wpg="http://schemas.microsoft.com/office/word/2010/wordprocessingGroup" xmlns:wpi="http://schemas.microsoft.com/office/word/2010/wordprocessingInk" xmlns:wne="http://schemas.microsoft.com/office/word/2006/wordml" xmlns:wps="http://schemas.microsoft.com/office/word/2010/wordprocessingShape" mc:Ignorable="w14 w15 w16se wp14">
+  <w:abstractNum w:abstractNumId="0" w15:restartNumberingAfterBreak="0">
+    <w:nsid w:val="201F0439"/>
+    <w:multiLevelType w:val="hybridMultilevel"/>
+    <w:tmpl w:val="4ACCF0F6"/>
+    <w:lvl w:ilvl="0" w:tplc="0409000F">
+      <w:start w:val="1"/>
+      <w:numFmt w:val="decimal"/>
+      <w:lvlText w:val="%1."/>
+      <w:lvlJc w:val="left"/>
+      <w:pPr>
+        <w:ind w:left="720" w:hanging="360"/>
+      </w:pPr>
+      <w:rPr>
+        <w:rFonts w:hint="default"/>
+      </w:rPr>
+    </w:lvl>
+    <w:lvl w:ilvl="1" w:tplc="04090019" w:tentative="1">
+      <w:start w:val="1"/>
+      <w:numFmt w:val="lowerLetter"/>
+      <w:lvlText w:val="%2."/>
+      <w:lvlJc w:val="left"/>
+      <w:pPr>
+        <w:ind w:left="1440" w:hanging="360"/>
+      </w:pPr>
+    </w:lvl>
+    <w:lvl w:ilvl="2" w:tplc="0409001B" w:tentative="1">
+      <w:start w:val="1"/>
+      <w:numFmt w:val="lowerRoman"/>
+      <w:lvlText w:val="%3."/>
+      <w:lvlJc w:val="right"/>
+      <w:pPr>
+        <w:ind w:left="2160" w:hanging="180"/>
+      </w:pPr>
+    </w:lvl>
+    <w:lvl w:ilvl="3" w:tplc="0409000F" w:tentative="1">
+      <w:start w:val="1"/>
+      <w:numFmt w:val="decimal"/>
+      <w:lvlText w:val="%4."/>
+      <w:lvlJc w:val="left"/>
+      <w:pPr>
+        <w:ind w:left="2880" w:hanging="360"/>
+      </w:pPr>
+    </w:lvl>
+    <w:lvl w:ilvl="4" w:tplc="04090019" w:tentative="1">
+      <w:start w:val="1"/>
+      <w:numFmt w:val="lowerLetter"/>
+      <w:lvlText w:val="%5."/>
+      <w:lvlJc w:val="left"/>
+      <w:pPr>
+        <w:ind w:left="3600" w:hanging="360"/>
+      </w:pPr>
+    </w:lvl>
+    <w:lvl w:ilvl="5" w:tplc="0409001B" w:tentative="1">
+      <w:start w:val="1"/>
+      <w:numFmt w:val="lowerRoman"/>
+      <w:lvlText w:val="%6."/>
+      <w:lvlJc w:val="right"/>
+      <w:pPr>
+        <w:ind w:left="4320" w:hanging="180"/>
+      </w:pPr>
+    </w:lvl>
+    <w:lvl w:ilvl="6" w:tplc="0409000F" w:tentative="1">
+      <w:start w:val="1"/>
+      <w:numFmt w:val="decimal"/>
+      <w:lvlText w:val="%7."/>
+      <w:lvlJc w:val="left"/>
+      <w:pPr>
+        <w:ind w:left="5040" w:hanging="360"/>
+      </w:pPr>
+    </w:lvl>
+    <w:lvl w:ilvl="7" w:tplc="04090019" w:tentative="1">
+      <w:start w:val="1"/>
+      <w:numFmt w:val="lowerLetter"/>
+      <w:lvlText w:val="%8."/>
+      <w:lvlJc w:val="left"/>
+      <w:pPr>
+        <w:ind w:left="5760" w:hanging="360"/>
+      </w:pPr>
+    </w:lvl>
+    <w:lvl w:ilvl="8" w:tplc="0409001B" w:tentative="1">
+      <w:start w:val="1"/>
+      <w:numFmt w:val="lowerRoman"/>
+      <w:lvlText w:val="%9."/>
+      <w:lvlJc w:val="right"/>
+      <w:pPr>
+        <w:ind w:left="6480" w:hanging="180"/>
+      </w:pPr>
+    </w:lvl>
+  </w:abstractNum>
+  <w:abstractNum w:abstractNumId="1" w15:restartNumberingAfterBreak="0">
+    <w:nsid w:val="30723FD3"/>
+    <w:multiLevelType w:val="hybridMultilevel"/>
+    <w:tmpl w:val="4BBCDC16"/>
+    <w:lvl w:ilvl="0" w:tplc="8608793A">
+      <w:numFmt w:val="bullet"/>
+      <w:lvlText w:val="-"/>
+      <w:lvlJc w:val="left"/>
+      <w:pPr>
+        <w:ind w:left="720" w:hanging="360"/>
+      </w:pPr>
+      <w:rPr>
+        <w:rFonts w:ascii="Times New Roman" w:eastAsiaTheme="minorHAnsi" w:hAnsi="Times New Roman" w:cs="Times New Roman" w:hint="default"/>
+        <w:b w:val="0"/>
+      </w:rPr>
+    </w:lvl>
+    <w:lvl w:ilvl="1" w:tplc="04090003" w:tentative="1">
+      <w:start w:val="1"/>
+      <w:numFmt w:val="bullet"/>
+      <w:lvlText w:val="o"/>
+      <w:lvlJc w:val="left"/>
+      <w:pPr>
+        <w:ind w:left="1440" w:hanging="360"/>
+      </w:pPr>
+      <w:rPr>
+        <w:rFonts w:ascii="Courier New" w:hAnsi="Courier New" w:cs="Courier New" w:hint="default"/>
+      </w:rPr>
+    </w:lvl>
+    <w:lvl w:ilvl="2" w:tplc="04090005" w:tentative="1">
+      <w:start w:val="1"/>
+      <w:numFmt w:val="bullet"/>
+      <w:lvlText w:val=""/>
+      <w:lvlJc w:val="left"/>
+      <w:pPr>
+        <w:ind w:left="2160" w:hanging="360"/>
+      </w:pPr>
+      <w:rPr>
+        <w:rFonts w:ascii="Wingdings" w:hAnsi="Wingdings" w:hint="default"/>
+      </w:rPr>
+    </w:lvl>
+    <w:lvl w:ilvl="3" w:tplc="04090001" w:tentative="1">
+      <w:start w:val="1"/>
+      <w:numFmt w:val="bullet"/>
+      <w:lvlText w:val=""/>
+      <w:lvlJc w:val="left"/>
+      <w:pPr>
+        <w:ind w:left="2880" w:hanging="360"/>
+      </w:pPr>
+      <w:rPr>
+        <w:rFonts w:ascii="Symbol" w:hAnsi="Symbol" w:hint="default"/>
+      </w:rPr>
+    </w:lvl>
+    <w:lvl w:ilvl="4" w:tplc="04090003" w:tentative="1">
+      <w:start w:val="1"/>
+      <w:numFmt w:val="bullet"/>
+      <w:lvlText w:val="o"/>
+      <w:lvlJc w:val="left"/>
+      <w:pPr>
+        <w:ind w:left="3600" w:hanging="360"/>
+      </w:pPr>
+      <w:rPr>
+        <w:rFonts w:ascii="Courier New" w:hAnsi="Courier New" w:cs="Courier New" w:hint="default"/>
+      </w:rPr>
+    </w:lvl>
+    <w:lvl w:ilvl="5" w:tplc="04090005" w:tentative="1">
+      <w:start w:val="1"/>
+      <w:numFmt w:val="bullet"/>
+      <w:lvlText w:val=""/>
+      <w:lvlJc w:val="left"/>
+      <w:pPr>
+        <w:ind w:left="4320" w:hanging="360"/>
+      </w:pPr>
+      <w:rPr>
+        <w:rFonts w:ascii="Wingdings" w:hAnsi="Wingdings" w:hint="default"/>
+      </w:rPr>
+    </w:lvl>
+    <w:lvl w:ilvl="6" w:tplc="04090001" w:tentative="1">
+      <w:start w:val="1"/>
+      <w:numFmt w:val="bullet"/>
+      <w:lvlText w:val=""/>
+      <w:lvlJc w:val="left"/>
+      <w:pPr>
+        <w:ind w:left="5040" w:hanging="360"/>
+      </w:pPr>
+      <w:rPr>
+        <w:rFonts w:ascii="Symbol" w:hAnsi="Symbol" w:hint="default"/>
+      </w:rPr>
+    </w:lvl>
+    <w:lvl w:ilvl="7" w:tplc="04090003" w:tentative="1">
+      <w:start w:val="1"/>
+      <w:numFmt w:val="bullet"/>
+      <w:lvlText w:val="o"/>
+      <w:lvlJc w:val="left"/>
+      <w:pPr>
+        <w:ind w:left="5760" w:hanging="360"/>
+      </w:pPr>
+      <w:rPr>
+        <w:rFonts w:ascii="Courier New" w:hAnsi="Courier New" w:cs="Courier New" w:hint="default"/>
+      </w:rPr>
+    </w:lvl>
+    <w:lvl w:ilvl="8" w:tplc="04090005" w:tentative="1">
+      <w:start w:val="1"/>
+      <w:numFmt w:val="bullet"/>
+      <w:lvlText w:val=""/>
+      <w:lvlJc w:val="left"/>
+      <w:pPr>
+        <w:ind w:left="6480" w:hanging="360"/>
+      </w:pPr>
+      <w:rPr>
+        <w:rFonts w:ascii="Wingdings" w:hAnsi="Wingdings" w:hint="default"/>
+      </w:rPr>
+    </w:lvl>
+  </w:abstractNum>
+  <w:num w:numId="1">
+    <w:abstractNumId w:val="1"/>
+  </w:num>
+  <w:num w:numId="2">
+    <w:abstractNumId w:val="0"/>
+  </w:num>
+</w:numbering>
 </file>
 
 <file path=word/styles.xml><?xml version="1.0" encoding="utf-8"?>
@@ -1117,7 +4761,6 @@
   <w:style w:type="character" w:default="1" w:styleId="a0">
     <w:name w:val="Default Paragraph Font"/>
     <w:uiPriority w:val="1"/>
-    <w:semiHidden/>
     <w:unhideWhenUsed/>
   </w:style>
   <w:style w:type="table" w:default="1" w:styleId="a1">
@@ -1156,6 +4799,27 @@
       <w:sz w:val="24"/>
       <w:szCs w:val="24"/>
     </w:rPr>
+  </w:style>
+  <w:style w:type="character" w:styleId="a3">
+    <w:name w:val="Placeholder Text"/>
+    <w:basedOn w:val="a0"/>
+    <w:uiPriority w:val="99"/>
+    <w:semiHidden/>
+    <w:rsid w:val="00D44EE1"/>
+    <w:rPr>
+      <w:color w:val="808080"/>
+    </w:rPr>
+  </w:style>
+  <w:style w:type="paragraph" w:styleId="a4">
+    <w:name w:val="List Paragraph"/>
+    <w:basedOn w:val="a"/>
+    <w:uiPriority w:val="34"/>
+    <w:qFormat/>
+    <w:rsid w:val="00CF0B7E"/>
+    <w:pPr>
+      <w:ind w:left="720"/>
+      <w:contextualSpacing/>
+    </w:pPr>
   </w:style>
 </w:styles>
 </file>
@@ -1419,4 +5083,16 @@
     </a:ext>
   </a:extLst>
 </a:theme>
+</file>
+
+<file path=customXml/item1.xml><?xml version="1.0" encoding="utf-8"?>
+<b:Sources xmlns:b="http://schemas.openxmlformats.org/officeDocument/2006/bibliography" xmlns="http://schemas.openxmlformats.org/officeDocument/2006/bibliography" SelectedStyle="\APASixthEditionOfficeOnline.xsl" StyleName="APA" Version="6"/>
+</file>
+
+<file path=customXml/itemProps1.xml><?xml version="1.0" encoding="utf-8"?>
+<ds:datastoreItem xmlns:ds="http://schemas.openxmlformats.org/officeDocument/2006/customXml" ds:itemID="{91C1A786-E3ED-46D9-AFA2-68830FE0C1C9}">
+  <ds:schemaRefs>
+    <ds:schemaRef ds:uri="http://schemas.openxmlformats.org/officeDocument/2006/bibliography"/>
+  </ds:schemaRefs>
+</ds:datastoreItem>
 </file>
</xml_diff>